<commit_message>
adding change password statement and removing 2 parts from the word document
</commit_message>
<xml_diff>
--- a/S&A lab.docx
+++ b/S&A lab.docx
@@ -92,20 +92,8 @@
           <w:sz w:val="28"/>
           <w:szCs w:val="28"/>
         </w:rPr>
-        <w:t xml:space="preserve">Sensors &amp; </w:t>
-      </w:r>
-      <w:proofErr w:type="spellStart"/>
-      <w:r>
-        <w:rPr>
-          <w:rFonts w:cstheme="minorHAnsi"/>
-          <w:b/>
-          <w:bCs/>
-          <w:sz w:val="28"/>
-          <w:szCs w:val="28"/>
-        </w:rPr>
-        <w:t>Actutaors</w:t>
-      </w:r>
-      <w:proofErr w:type="spellEnd"/>
+        <w:t>Sensors &amp; Actutaors</w:t>
+      </w:r>
       <w:r>
         <w:rPr>
           <w:rFonts w:cstheme="minorHAnsi"/>
@@ -374,18 +362,8 @@
                 <w:sz w:val="28"/>
                 <w:szCs w:val="28"/>
               </w:rPr>
-              <w:t>Ali Al-</w:t>
+              <w:t>Ali Al-Tememi</w:t>
             </w:r>
-            <w:proofErr w:type="spellStart"/>
-            <w:r>
-              <w:rPr>
-                <w:rFonts w:cstheme="minorHAnsi"/>
-                <w:sz w:val="28"/>
-                <w:szCs w:val="28"/>
-              </w:rPr>
-              <w:t>Tememi</w:t>
-            </w:r>
-            <w:proofErr w:type="spellEnd"/>
           </w:p>
         </w:tc>
         <w:tc>
@@ -432,18 +410,8 @@
                 <w:sz w:val="28"/>
                 <w:szCs w:val="28"/>
               </w:rPr>
-              <w:t xml:space="preserve">Loai </w:t>
+              <w:t>Loai Tumeh</w:t>
             </w:r>
-            <w:proofErr w:type="spellStart"/>
-            <w:r>
-              <w:rPr>
-                <w:rFonts w:cstheme="minorHAnsi"/>
-                <w:sz w:val="28"/>
-                <w:szCs w:val="28"/>
-              </w:rPr>
-              <w:t>Tumeh</w:t>
-            </w:r>
-            <w:proofErr w:type="spellEnd"/>
           </w:p>
         </w:tc>
         <w:tc>
@@ -521,22 +489,105 @@
           <w:szCs w:val="32"/>
           <w:u w:val="single"/>
         </w:rPr>
-        <w:t>Introduction:</w:t>
-      </w:r>
-    </w:p>
-    <w:p>
-      <w:pPr>
-        <w:rPr>
-          <w:sz w:val="24"/>
-          <w:szCs w:val="24"/>
-        </w:rPr>
-      </w:pPr>
-      <w:r>
-        <w:rPr>
-          <w:sz w:val="24"/>
-          <w:szCs w:val="24"/>
-        </w:rPr>
-        <w:t>In this experiment we learned about 4 different displacement sensors which are LVDT, Magnetic field sensor, optical position and SONAR.</w:t>
+        <w:t>Test equipments:</w:t>
+      </w:r>
+    </w:p>
+    <w:p>
+      <w:pPr>
+        <w:pStyle w:val="ListParagraph"/>
+        <w:numPr>
+          <w:ilvl w:val="0"/>
+          <w:numId w:val="3"/>
+        </w:numPr>
+        <w:rPr>
+          <w:sz w:val="24"/>
+          <w:szCs w:val="24"/>
+        </w:rPr>
+      </w:pPr>
+      <w:r>
+        <w:rPr>
+          <w:sz w:val="24"/>
+          <w:szCs w:val="24"/>
+        </w:rPr>
+        <w:t>The LVDT trainer kit (ST2303)</w:t>
+      </w:r>
+    </w:p>
+    <w:p>
+      <w:pPr>
+        <w:pStyle w:val="ListParagraph"/>
+        <w:numPr>
+          <w:ilvl w:val="0"/>
+          <w:numId w:val="3"/>
+        </w:numPr>
+        <w:rPr>
+          <w:sz w:val="24"/>
+          <w:szCs w:val="24"/>
+        </w:rPr>
+      </w:pPr>
+      <w:r>
+        <w:rPr>
+          <w:sz w:val="24"/>
+          <w:szCs w:val="24"/>
+          <w:lang w:bidi="ar-JO"/>
+        </w:rPr>
+        <w:t>NI ELVIS II</w:t>
+      </w:r>
+    </w:p>
+    <w:p>
+      <w:pPr>
+        <w:pStyle w:val="ListParagraph"/>
+        <w:numPr>
+          <w:ilvl w:val="0"/>
+          <w:numId w:val="3"/>
+        </w:numPr>
+        <w:rPr>
+          <w:sz w:val="24"/>
+          <w:szCs w:val="24"/>
+        </w:rPr>
+      </w:pPr>
+      <w:r>
+        <w:rPr>
+          <w:sz w:val="24"/>
+          <w:szCs w:val="24"/>
+        </w:rPr>
+        <w:t>The kit of the sensors (</w:t>
+      </w:r>
+      <w:r>
+        <w:rPr>
+          <w:rFonts w:hint="cs"/>
+          <w:sz w:val="24"/>
+          <w:szCs w:val="24"/>
+          <w:lang w:bidi="ar-JO"/>
+        </w:rPr>
+        <w:t>held</w:t>
+      </w:r>
+      <w:r>
+        <w:rPr>
+          <w:sz w:val="24"/>
+          <w:szCs w:val="24"/>
+          <w:lang w:bidi="ar-JO"/>
+        </w:rPr>
+        <w:t xml:space="preserve"> on the NI ELVIS II).</w:t>
+      </w:r>
+    </w:p>
+    <w:p>
+      <w:pPr>
+        <w:pStyle w:val="ListParagraph"/>
+        <w:numPr>
+          <w:ilvl w:val="0"/>
+          <w:numId w:val="3"/>
+        </w:numPr>
+        <w:rPr>
+          <w:sz w:val="24"/>
+          <w:szCs w:val="24"/>
+        </w:rPr>
+      </w:pPr>
+      <w:r>
+        <w:rPr>
+          <w:sz w:val="24"/>
+          <w:szCs w:val="24"/>
+        </w:rPr>
+        <w:t>Ruller or Measuring rope.</w:t>
       </w:r>
     </w:p>
     <w:p>
@@ -557,105 +608,9 @@
           <w:szCs w:val="32"/>
           <w:u w:val="single"/>
         </w:rPr>
-        <w:t>Objectives:</w:t>
-      </w:r>
-    </w:p>
-    <w:p>
-      <w:pPr>
-        <w:pStyle w:val="ListParagraph"/>
-        <w:numPr>
-          <w:ilvl w:val="0"/>
-          <w:numId w:val="2"/>
-        </w:numPr>
-        <w:rPr>
-          <w:sz w:val="24"/>
-          <w:szCs w:val="24"/>
-        </w:rPr>
-      </w:pPr>
-      <w:r>
-        <w:rPr>
-          <w:sz w:val="24"/>
-          <w:szCs w:val="24"/>
-        </w:rPr>
-        <w:t>Learn the working principles of LVDT, magnetic field, optical position, and SONAR sensors.</w:t>
-      </w:r>
-    </w:p>
-    <w:p>
-      <w:pPr>
-        <w:pStyle w:val="ListParagraph"/>
-        <w:numPr>
-          <w:ilvl w:val="0"/>
-          <w:numId w:val="2"/>
-        </w:numPr>
-        <w:rPr>
-          <w:sz w:val="24"/>
-          <w:szCs w:val="24"/>
-        </w:rPr>
-      </w:pPr>
-      <w:r>
-        <w:rPr>
-          <w:sz w:val="24"/>
-          <w:szCs w:val="24"/>
-        </w:rPr>
-        <w:t>Calibrate each sensor to ensure accurate displacement and proximity measurements.</w:t>
-      </w:r>
-    </w:p>
-    <w:p>
-      <w:pPr>
-        <w:pStyle w:val="ListParagraph"/>
-        <w:numPr>
-          <w:ilvl w:val="0"/>
-          <w:numId w:val="2"/>
-        </w:numPr>
-        <w:rPr>
-          <w:sz w:val="24"/>
-          <w:szCs w:val="24"/>
-        </w:rPr>
-      </w:pPr>
-      <w:r>
-        <w:rPr>
-          <w:sz w:val="24"/>
-          <w:szCs w:val="24"/>
-        </w:rPr>
-        <w:t>Assess accuracy</w:t>
-      </w:r>
-      <w:r>
-        <w:rPr>
-          <w:sz w:val="24"/>
-          <w:szCs w:val="24"/>
-        </w:rPr>
-        <w:t xml:space="preserve"> and </w:t>
-      </w:r>
-      <w:r>
-        <w:rPr>
-          <w:sz w:val="24"/>
-          <w:szCs w:val="24"/>
-        </w:rPr>
-        <w:t>sensitivity of each sensor type.</w:t>
-      </w:r>
-    </w:p>
-    <w:p>
-      <w:pPr>
-        <w:pStyle w:val="ListParagraph"/>
-        <w:numPr>
-          <w:ilvl w:val="0"/>
-          <w:numId w:val="2"/>
-        </w:numPr>
-        <w:rPr>
-          <w:sz w:val="24"/>
-          <w:szCs w:val="24"/>
-        </w:rPr>
-      </w:pPr>
-      <w:r>
-        <w:rPr>
-          <w:sz w:val="24"/>
-          <w:szCs w:val="24"/>
-        </w:rPr>
-        <w:t>Collect, interpret, and analyze data from each sensor to understand their behavior.</w:t>
-      </w:r>
-    </w:p>
-    <w:p>
-      <w:pPr>
+        <w:t>Test specimens</w:t>
+      </w:r>
+      <w:r>
         <w:rPr>
           <w:b/>
           <w:bCs/>
@@ -663,18 +618,264 @@
           <w:szCs w:val="32"/>
           <w:u w:val="single"/>
         </w:rPr>
-      </w:pPr>
-      <w:r>
+        <w:t>:</w:t>
+      </w:r>
+    </w:p>
+    <w:p>
+      <w:pPr>
+        <w:pStyle w:val="ListParagraph"/>
+        <w:numPr>
+          <w:ilvl w:val="0"/>
+          <w:numId w:val="4"/>
+        </w:numPr>
+        <w:rPr>
+          <w:sz w:val="24"/>
+          <w:szCs w:val="24"/>
+          <w:lang w:bidi="ar-JO"/>
+        </w:rPr>
+      </w:pPr>
+      <w:r>
+        <w:rPr>
+          <w:sz w:val="24"/>
+          <w:szCs w:val="24"/>
+          <w:lang w:bidi="ar-JO"/>
+        </w:rPr>
+        <w:t>Sensor Modules</w:t>
+      </w:r>
+      <w:r>
+        <w:rPr>
+          <w:sz w:val="24"/>
+          <w:szCs w:val="24"/>
+          <w:lang w:bidi="ar-JO"/>
+        </w:rPr>
+        <w:t>.</w:t>
+      </w:r>
+    </w:p>
+    <w:p>
+      <w:pPr>
+        <w:pStyle w:val="ListParagraph"/>
+        <w:numPr>
+          <w:ilvl w:val="0"/>
+          <w:numId w:val="4"/>
+        </w:numPr>
+        <w:rPr>
+          <w:sz w:val="24"/>
+          <w:szCs w:val="24"/>
+          <w:lang w:bidi="ar-JO"/>
+        </w:rPr>
+      </w:pPr>
+      <w:r>
+        <w:rPr>
+          <w:sz w:val="24"/>
+          <w:szCs w:val="24"/>
+          <w:lang w:bidi="ar-JO"/>
+        </w:rPr>
+        <w:t>Test Objects:</w:t>
+      </w:r>
+    </w:p>
+    <w:p>
+      <w:pPr>
+        <w:pStyle w:val="ListParagraph"/>
+        <w:numPr>
+          <w:ilvl w:val="0"/>
+          <w:numId w:val="5"/>
+        </w:numPr>
+        <w:rPr>
+          <w:sz w:val="24"/>
+          <w:szCs w:val="24"/>
+          <w:lang w:bidi="ar-JO"/>
+        </w:rPr>
+      </w:pPr>
+      <w:r>
+        <w:rPr>
+          <w:sz w:val="24"/>
+          <w:szCs w:val="24"/>
+          <w:lang w:bidi="ar-JO"/>
+        </w:rPr>
+        <w:t>Ferromagnetic Materials: Objects with magnetic properties for testing the magnetic field sensor.</w:t>
+      </w:r>
+    </w:p>
+    <w:p>
+      <w:pPr>
+        <w:pStyle w:val="ListParagraph"/>
+        <w:numPr>
+          <w:ilvl w:val="0"/>
+          <w:numId w:val="5"/>
+        </w:numPr>
+        <w:rPr>
+          <w:sz w:val="24"/>
+          <w:szCs w:val="24"/>
+          <w:lang w:bidi="ar-JO"/>
+        </w:rPr>
+      </w:pPr>
+      <w:r>
+        <w:rPr>
+          <w:sz w:val="24"/>
+          <w:szCs w:val="24"/>
+          <w:lang w:bidi="ar-JO"/>
+        </w:rPr>
+        <w:t>Reflective Surfaces: Surfaces with different reflectivity for testing the optical position sensor.</w:t>
+      </w:r>
+    </w:p>
+    <w:p>
+      <w:pPr>
+        <w:pStyle w:val="ListParagraph"/>
+        <w:numPr>
+          <w:ilvl w:val="0"/>
+          <w:numId w:val="4"/>
+        </w:numPr>
+        <w:rPr>
+          <w:sz w:val="24"/>
+          <w:szCs w:val="24"/>
+          <w:lang w:bidi="ar-JO"/>
+        </w:rPr>
+      </w:pPr>
+      <w:r>
+        <w:rPr>
+          <w:sz w:val="24"/>
+          <w:szCs w:val="24"/>
+          <w:lang w:bidi="ar-JO"/>
+        </w:rPr>
+        <w:t>ST2303 calibration.</w:t>
+      </w:r>
+    </w:p>
+    <w:p>
+      <w:pPr>
+        <w:pStyle w:val="ListParagraph"/>
+        <w:numPr>
+          <w:ilvl w:val="0"/>
+          <w:numId w:val="4"/>
+        </w:numPr>
+        <w:rPr>
+          <w:sz w:val="24"/>
+          <w:szCs w:val="24"/>
+          <w:lang w:bidi="ar-JO"/>
+        </w:rPr>
+      </w:pPr>
+      <w:r>
+        <w:rPr>
+          <w:sz w:val="24"/>
+          <w:szCs w:val="24"/>
+          <w:lang w:bidi="ar-JO"/>
+        </w:rPr>
+        <w:t>NI ELVIS Kit Components:</w:t>
+      </w:r>
+    </w:p>
+    <w:p>
+      <w:pPr>
+        <w:pStyle w:val="ListParagraph"/>
+        <w:numPr>
+          <w:ilvl w:val="0"/>
+          <w:numId w:val="7"/>
+        </w:numPr>
+        <w:rPr>
+          <w:sz w:val="24"/>
+          <w:szCs w:val="24"/>
+          <w:lang w:bidi="ar-JO"/>
+        </w:rPr>
+      </w:pPr>
+      <w:r>
+        <w:rPr>
+          <w:sz w:val="24"/>
+          <w:szCs w:val="24"/>
+          <w:lang w:bidi="ar-JO"/>
+        </w:rPr>
+        <w:t>NI ELVIS II</w:t>
+      </w:r>
+      <w:r>
+        <w:rPr>
+          <w:sz w:val="24"/>
+          <w:szCs w:val="24"/>
+          <w:lang w:bidi="ar-JO"/>
+        </w:rPr>
+        <w:t xml:space="preserve"> </w:t>
+      </w:r>
+      <w:r>
+        <w:rPr>
+          <w:sz w:val="24"/>
+          <w:szCs w:val="24"/>
+          <w:lang w:bidi="ar-JO"/>
+        </w:rPr>
+        <w:t>Workstation: The primary workstation that integrates with various sensor modules and provides a platform for data acquisition and analysis.</w:t>
+      </w:r>
+    </w:p>
+    <w:p>
+      <w:pPr>
+        <w:pStyle w:val="ListParagraph"/>
+        <w:numPr>
+          <w:ilvl w:val="0"/>
+          <w:numId w:val="7"/>
+        </w:numPr>
+        <w:rPr>
+          <w:sz w:val="24"/>
+          <w:szCs w:val="24"/>
+          <w:lang w:bidi="ar-JO"/>
+        </w:rPr>
+      </w:pPr>
+      <w:r>
+        <w:rPr>
+          <w:sz w:val="24"/>
+          <w:szCs w:val="24"/>
+          <w:lang w:bidi="ar-JO"/>
+        </w:rPr>
+        <w:t>Prototyping Board: A breadboard or similar prototyping area for assembling sensor circuits and connecting them to the NI ELVIS system.</w:t>
+      </w:r>
+    </w:p>
+    <w:p>
+      <w:pPr>
+        <w:pStyle w:val="ListParagraph"/>
+        <w:numPr>
+          <w:ilvl w:val="0"/>
+          <w:numId w:val="7"/>
+        </w:numPr>
+        <w:rPr>
+          <w:sz w:val="24"/>
+          <w:szCs w:val="24"/>
+          <w:lang w:bidi="ar-JO"/>
+        </w:rPr>
+      </w:pPr>
+      <w:r>
+        <w:rPr>
+          <w:sz w:val="24"/>
+          <w:szCs w:val="24"/>
+          <w:lang w:bidi="ar-JO"/>
+        </w:rPr>
+        <w:t>Data Acquisition Modules: DAQ modules compatible with NI ELVIS for capturing sensor data and interfacing with a computer for analysis.</w:t>
+      </w:r>
+    </w:p>
+    <w:p>
+      <w:pPr>
+        <w:pStyle w:val="ListParagraph"/>
+        <w:numPr>
+          <w:ilvl w:val="0"/>
+          <w:numId w:val="7"/>
+        </w:numPr>
+        <w:rPr>
+          <w:sz w:val="24"/>
+          <w:szCs w:val="24"/>
+          <w:lang w:bidi="ar-JO"/>
+        </w:rPr>
+      </w:pPr>
+      <w:r>
+        <w:rPr>
+          <w:sz w:val="24"/>
+          <w:szCs w:val="24"/>
+          <w:lang w:bidi="ar-JO"/>
+        </w:rPr>
+        <w:t>LabVIEW Software: Software for designing and running virtual instruments, capturing data, and performing analysis.</w:t>
+      </w:r>
+    </w:p>
+    <w:p>
+      <w:pPr>
         <w:rPr>
           <w:b/>
           <w:bCs/>
           <w:sz w:val="32"/>
           <w:szCs w:val="32"/>
           <w:u w:val="single"/>
-        </w:rPr>
-        <w:t xml:space="preserve">Test </w:t>
-      </w:r>
-      <w:proofErr w:type="spellStart"/>
+          <w:lang w:bidi="ar-JO"/>
+        </w:rPr>
+      </w:pPr>
       <w:r>
         <w:rPr>
           <w:b/>
@@ -682,415 +883,8 @@
           <w:sz w:val="32"/>
           <w:szCs w:val="32"/>
           <w:u w:val="single"/>
-        </w:rPr>
-        <w:t>equipments</w:t>
-      </w:r>
-      <w:proofErr w:type="spellEnd"/>
-      <w:r>
-        <w:rPr>
-          <w:b/>
-          <w:bCs/>
-          <w:sz w:val="32"/>
-          <w:szCs w:val="32"/>
-          <w:u w:val="single"/>
-        </w:rPr>
-        <w:t>:</w:t>
-      </w:r>
-    </w:p>
-    <w:p>
-      <w:pPr>
-        <w:pStyle w:val="ListParagraph"/>
-        <w:numPr>
-          <w:ilvl w:val="0"/>
-          <w:numId w:val="3"/>
-        </w:numPr>
-        <w:rPr>
-          <w:sz w:val="24"/>
-          <w:szCs w:val="24"/>
-        </w:rPr>
-      </w:pPr>
-      <w:r>
-        <w:rPr>
-          <w:sz w:val="24"/>
-          <w:szCs w:val="24"/>
-        </w:rPr>
-        <w:t>The LVDT trainer kit (ST2303)</w:t>
-      </w:r>
-    </w:p>
-    <w:p>
-      <w:pPr>
-        <w:pStyle w:val="ListParagraph"/>
-        <w:numPr>
-          <w:ilvl w:val="0"/>
-          <w:numId w:val="3"/>
-        </w:numPr>
-        <w:rPr>
-          <w:sz w:val="24"/>
-          <w:szCs w:val="24"/>
-        </w:rPr>
-      </w:pPr>
-      <w:r>
-        <w:rPr>
-          <w:sz w:val="24"/>
-          <w:szCs w:val="24"/>
-          <w:lang w:bidi="ar-JO"/>
-        </w:rPr>
-        <w:t>NI ELVIS II</w:t>
-      </w:r>
-    </w:p>
-    <w:p>
-      <w:pPr>
-        <w:pStyle w:val="ListParagraph"/>
-        <w:numPr>
-          <w:ilvl w:val="0"/>
-          <w:numId w:val="3"/>
-        </w:numPr>
-        <w:rPr>
-          <w:sz w:val="24"/>
-          <w:szCs w:val="24"/>
-        </w:rPr>
-      </w:pPr>
-      <w:r>
-        <w:rPr>
-          <w:sz w:val="24"/>
-          <w:szCs w:val="24"/>
-        </w:rPr>
-        <w:t>The kit of the sensors (</w:t>
-      </w:r>
-      <w:r>
-        <w:rPr>
-          <w:rFonts w:hint="cs"/>
-          <w:sz w:val="24"/>
-          <w:szCs w:val="24"/>
-          <w:lang w:bidi="ar-JO"/>
-        </w:rPr>
-        <w:t>held</w:t>
-      </w:r>
-      <w:r>
-        <w:rPr>
-          <w:sz w:val="24"/>
-          <w:szCs w:val="24"/>
-          <w:lang w:bidi="ar-JO"/>
-        </w:rPr>
-        <w:t xml:space="preserve"> on the NI ELVIS II).</w:t>
-      </w:r>
-    </w:p>
-    <w:p>
-      <w:pPr>
-        <w:pStyle w:val="ListParagraph"/>
-        <w:numPr>
-          <w:ilvl w:val="0"/>
-          <w:numId w:val="3"/>
-        </w:numPr>
-        <w:rPr>
-          <w:sz w:val="24"/>
-          <w:szCs w:val="24"/>
-        </w:rPr>
-      </w:pPr>
-      <w:r>
-        <w:rPr>
-          <w:sz w:val="24"/>
-          <w:szCs w:val="24"/>
-        </w:rPr>
-        <w:t>Ruller or Measuring rope.</w:t>
-      </w:r>
-    </w:p>
-    <w:p>
-      <w:pPr>
-        <w:rPr>
-          <w:b/>
-          <w:bCs/>
-          <w:sz w:val="32"/>
-          <w:szCs w:val="32"/>
-          <w:u w:val="single"/>
-        </w:rPr>
-      </w:pPr>
-      <w:r>
-        <w:rPr>
-          <w:b/>
-          <w:bCs/>
-          <w:sz w:val="32"/>
-          <w:szCs w:val="32"/>
-          <w:u w:val="single"/>
-        </w:rPr>
-        <w:t>Test specimens</w:t>
-      </w:r>
-      <w:r>
-        <w:rPr>
-          <w:b/>
-          <w:bCs/>
-          <w:sz w:val="32"/>
-          <w:szCs w:val="32"/>
-          <w:u w:val="single"/>
-        </w:rPr>
-        <w:t>:</w:t>
-      </w:r>
-    </w:p>
-    <w:p>
-      <w:pPr>
-        <w:pStyle w:val="ListParagraph"/>
-        <w:numPr>
-          <w:ilvl w:val="0"/>
-          <w:numId w:val="4"/>
-        </w:numPr>
-        <w:rPr>
-          <w:sz w:val="24"/>
-          <w:szCs w:val="24"/>
-          <w:lang w:bidi="ar-JO"/>
-        </w:rPr>
-      </w:pPr>
-      <w:r>
-        <w:rPr>
-          <w:sz w:val="24"/>
-          <w:szCs w:val="24"/>
-          <w:lang w:bidi="ar-JO"/>
-        </w:rPr>
-        <w:t>Sensor Modules</w:t>
-      </w:r>
-      <w:r>
-        <w:rPr>
-          <w:sz w:val="24"/>
-          <w:szCs w:val="24"/>
-          <w:lang w:bidi="ar-JO"/>
-        </w:rPr>
-        <w:t>.</w:t>
-      </w:r>
-    </w:p>
-    <w:p>
-      <w:pPr>
-        <w:pStyle w:val="ListParagraph"/>
-        <w:numPr>
-          <w:ilvl w:val="0"/>
-          <w:numId w:val="4"/>
-        </w:numPr>
-        <w:rPr>
-          <w:sz w:val="24"/>
-          <w:szCs w:val="24"/>
-          <w:lang w:bidi="ar-JO"/>
-        </w:rPr>
-      </w:pPr>
-      <w:r>
-        <w:rPr>
-          <w:sz w:val="24"/>
-          <w:szCs w:val="24"/>
-          <w:lang w:bidi="ar-JO"/>
-        </w:rPr>
-        <w:t>Test Objects:</w:t>
-      </w:r>
-    </w:p>
-    <w:p>
-      <w:pPr>
-        <w:pStyle w:val="ListParagraph"/>
-        <w:numPr>
-          <w:ilvl w:val="0"/>
-          <w:numId w:val="5"/>
-        </w:numPr>
-        <w:rPr>
-          <w:sz w:val="24"/>
-          <w:szCs w:val="24"/>
-          <w:lang w:bidi="ar-JO"/>
-        </w:rPr>
-      </w:pPr>
-      <w:r>
-        <w:rPr>
-          <w:sz w:val="24"/>
-          <w:szCs w:val="24"/>
-          <w:lang w:bidi="ar-JO"/>
-        </w:rPr>
-        <w:t>Ferromagnetic Materials: Objects with magnetic properties for testing the magnetic field sensor.</w:t>
-      </w:r>
-    </w:p>
-    <w:p>
-      <w:pPr>
-        <w:pStyle w:val="ListParagraph"/>
-        <w:numPr>
-          <w:ilvl w:val="0"/>
-          <w:numId w:val="5"/>
-        </w:numPr>
-        <w:rPr>
-          <w:sz w:val="24"/>
-          <w:szCs w:val="24"/>
-          <w:lang w:bidi="ar-JO"/>
-        </w:rPr>
-      </w:pPr>
-      <w:r>
-        <w:rPr>
-          <w:sz w:val="24"/>
-          <w:szCs w:val="24"/>
-          <w:lang w:bidi="ar-JO"/>
-        </w:rPr>
-        <w:t>Reflective Surfaces: Surfaces with different reflectivity for testing the optical position sensor.</w:t>
-      </w:r>
-    </w:p>
-    <w:p>
-      <w:pPr>
-        <w:pStyle w:val="ListParagraph"/>
-        <w:numPr>
-          <w:ilvl w:val="0"/>
-          <w:numId w:val="4"/>
-        </w:numPr>
-        <w:rPr>
-          <w:sz w:val="24"/>
-          <w:szCs w:val="24"/>
-          <w:lang w:bidi="ar-JO"/>
-        </w:rPr>
-      </w:pPr>
-      <w:r>
-        <w:rPr>
-          <w:sz w:val="24"/>
-          <w:szCs w:val="24"/>
-          <w:lang w:bidi="ar-JO"/>
-        </w:rPr>
-        <w:t>ST2303 calibration.</w:t>
-      </w:r>
-    </w:p>
-    <w:p>
-      <w:pPr>
-        <w:pStyle w:val="ListParagraph"/>
-        <w:numPr>
-          <w:ilvl w:val="0"/>
-          <w:numId w:val="4"/>
-        </w:numPr>
-        <w:rPr>
-          <w:sz w:val="24"/>
-          <w:szCs w:val="24"/>
-          <w:lang w:bidi="ar-JO"/>
-        </w:rPr>
-      </w:pPr>
-      <w:r>
-        <w:rPr>
-          <w:sz w:val="24"/>
-          <w:szCs w:val="24"/>
-          <w:lang w:bidi="ar-JO"/>
-        </w:rPr>
-        <w:t>NI ELVIS Kit Components:</w:t>
-      </w:r>
-    </w:p>
-    <w:p>
-      <w:pPr>
-        <w:pStyle w:val="ListParagraph"/>
-        <w:numPr>
-          <w:ilvl w:val="0"/>
-          <w:numId w:val="7"/>
-        </w:numPr>
-        <w:rPr>
-          <w:sz w:val="24"/>
-          <w:szCs w:val="24"/>
-          <w:lang w:bidi="ar-JO"/>
-        </w:rPr>
-      </w:pPr>
-      <w:r>
-        <w:rPr>
-          <w:sz w:val="24"/>
-          <w:szCs w:val="24"/>
-          <w:lang w:bidi="ar-JO"/>
-        </w:rPr>
-        <w:t>NI ELVIS II</w:t>
-      </w:r>
-      <w:r>
-        <w:rPr>
-          <w:sz w:val="24"/>
-          <w:szCs w:val="24"/>
-          <w:lang w:bidi="ar-JO"/>
-        </w:rPr>
-        <w:t xml:space="preserve"> </w:t>
-      </w:r>
-      <w:r>
-        <w:rPr>
-          <w:sz w:val="24"/>
-          <w:szCs w:val="24"/>
-          <w:lang w:bidi="ar-JO"/>
-        </w:rPr>
-        <w:t>Workstation: The primary workstation that integrates with various sensor modules and provides a platform for data acquisition and analysis.</w:t>
-      </w:r>
-    </w:p>
-    <w:p>
-      <w:pPr>
-        <w:pStyle w:val="ListParagraph"/>
-        <w:numPr>
-          <w:ilvl w:val="0"/>
-          <w:numId w:val="7"/>
-        </w:numPr>
-        <w:rPr>
-          <w:sz w:val="24"/>
-          <w:szCs w:val="24"/>
-          <w:lang w:bidi="ar-JO"/>
-        </w:rPr>
-      </w:pPr>
-      <w:r>
-        <w:rPr>
-          <w:sz w:val="24"/>
-          <w:szCs w:val="24"/>
-          <w:lang w:bidi="ar-JO"/>
-        </w:rPr>
-        <w:t>Prototyping Board: A breadboard or similar prototyping area for assembling sensor circuits and connecting them to the NI ELVIS system.</w:t>
-      </w:r>
-    </w:p>
-    <w:p>
-      <w:pPr>
-        <w:pStyle w:val="ListParagraph"/>
-        <w:numPr>
-          <w:ilvl w:val="0"/>
-          <w:numId w:val="7"/>
-        </w:numPr>
-        <w:rPr>
-          <w:sz w:val="24"/>
-          <w:szCs w:val="24"/>
-          <w:lang w:bidi="ar-JO"/>
-        </w:rPr>
-      </w:pPr>
-      <w:r>
-        <w:rPr>
-          <w:sz w:val="24"/>
-          <w:szCs w:val="24"/>
-          <w:lang w:bidi="ar-JO"/>
-        </w:rPr>
-        <w:t>Data Acquisition Modules: DAQ modules compatible with NI ELVIS for capturing sensor data and interfacing with a computer for analysis.</w:t>
-      </w:r>
-    </w:p>
-    <w:p>
-      <w:pPr>
-        <w:pStyle w:val="ListParagraph"/>
-        <w:numPr>
-          <w:ilvl w:val="0"/>
-          <w:numId w:val="7"/>
-        </w:numPr>
-        <w:rPr>
-          <w:sz w:val="24"/>
-          <w:szCs w:val="24"/>
-          <w:lang w:bidi="ar-JO"/>
-        </w:rPr>
-      </w:pPr>
-      <w:r>
-        <w:rPr>
-          <w:sz w:val="24"/>
-          <w:szCs w:val="24"/>
-          <w:lang w:bidi="ar-JO"/>
-        </w:rPr>
-        <w:t>LabVIEW Software: Software for designing and running virtual instruments, capturing data, and performing analysis.</w:t>
-      </w:r>
-    </w:p>
-    <w:p>
-      <w:pPr>
-        <w:rPr>
-          <w:b/>
-          <w:bCs/>
-          <w:sz w:val="32"/>
-          <w:szCs w:val="32"/>
-          <w:u w:val="single"/>
-          <w:lang w:bidi="ar-JO"/>
-        </w:rPr>
-      </w:pPr>
-      <w:r>
-        <w:rPr>
-          <w:b/>
-          <w:bCs/>
-          <w:sz w:val="32"/>
-          <w:szCs w:val="32"/>
-          <w:u w:val="single"/>
-          <w:lang w:bidi="ar-JO"/>
-        </w:rPr>
-        <w:lastRenderedPageBreak/>
+          <w:lang w:bidi="ar-JO"/>
+        </w:rPr>
         <w:t>Procedure:</w:t>
       </w:r>
     </w:p>
@@ -1337,6 +1131,10 @@
         </w:rPr>
       </w:pPr>
       <w:r>
+        <w:rPr>
+          <w:noProof/>
+        </w:rPr>
+        <w:lastRenderedPageBreak/>
         <w:drawing>
           <wp:inline distT="0" distB="0" distL="0" distR="0" wp14:anchorId="4BDF31C0" wp14:editId="5C6AE584">
             <wp:extent cx="5943600" cy="3117850"/>
@@ -1661,23 +1459,7 @@
           <w:szCs w:val="24"/>
           <w:lang w:bidi="ar-JO"/>
         </w:rPr>
-        <w:t xml:space="preserve"> the knob slightly </w:t>
-      </w:r>
-      <w:r>
-        <w:rPr>
-          <w:sz w:val="24"/>
-          <w:szCs w:val="24"/>
-          <w:lang w:bidi="ar-JO"/>
-        </w:rPr>
-        <w:t>counterclockwise</w:t>
-      </w:r>
-      <w:r>
-        <w:rPr>
-          <w:sz w:val="24"/>
-          <w:szCs w:val="24"/>
-          <w:lang w:bidi="ar-JO"/>
-        </w:rPr>
-        <w:t xml:space="preserve"> so the 0 mark on the knob faces up. </w:t>
+        <w:t xml:space="preserve"> the knob slightly counterclockwise so the 0 mark on the knob faces up. </w:t>
       </w:r>
       <w:r>
         <w:rPr>
@@ -1739,7 +1521,6 @@
           <w:szCs w:val="24"/>
           <w:lang w:bidi="ar-JO"/>
         </w:rPr>
-        <w:lastRenderedPageBreak/>
         <w:t>We e</w:t>
       </w:r>
       <w:r>
@@ -1764,23 +1545,7 @@
           <w:szCs w:val="24"/>
           <w:lang w:bidi="ar-JO"/>
         </w:rPr>
-        <w:t xml:space="preserve"> the voltage measured from the magnetic field position sensor for the reference </w:t>
-      </w:r>
-      <w:r>
-        <w:rPr>
-          <w:sz w:val="24"/>
-          <w:szCs w:val="24"/>
-          <w:lang w:bidi="ar-JO"/>
-        </w:rPr>
-        <w:t>0-inch</w:t>
-      </w:r>
-      <w:r>
-        <w:rPr>
-          <w:sz w:val="24"/>
-          <w:szCs w:val="24"/>
-          <w:lang w:bidi="ar-JO"/>
-        </w:rPr>
-        <w:t xml:space="preserve"> position in the</w:t>
+        <w:t xml:space="preserve"> the voltage measured from the magnetic field position sensor for the reference 0-inch position in the</w:t>
       </w:r>
       <w:r>
         <w:rPr>
@@ -2077,6 +1842,7 @@
           <w:sz w:val="20"/>
           <w:szCs w:val="20"/>
         </w:rPr>
+        <w:lastRenderedPageBreak/>
         <w:drawing>
           <wp:inline distT="0" distB="0" distL="0" distR="0" wp14:anchorId="78F539F9" wp14:editId="6F7205E7">
             <wp:extent cx="5038725" cy="4772025"/>
@@ -2561,15 +2327,7 @@
           <w:sz w:val="24"/>
           <w:szCs w:val="24"/>
         </w:rPr>
-        <w:t>turn</w:t>
-      </w:r>
-      <w:r>
-        <w:rPr>
-          <w:rFonts w:ascii="Aptos" w:eastAsia="Arial" w:hAnsi="Aptos"/>
-          <w:sz w:val="24"/>
-          <w:szCs w:val="24"/>
-        </w:rPr>
-        <w:t>ed</w:t>
+        <w:t>turned</w:t>
       </w:r>
       <w:r>
         <w:rPr>
@@ -2867,7 +2625,32 @@
           <w:sz w:val="24"/>
           <w:szCs w:val="24"/>
         </w:rPr>
+        <w:t xml:space="preserve"> we </w:t>
+      </w:r>
+      <w:r>
+        <w:rPr>
+          <w:rFonts w:ascii="Aptos" w:eastAsia="Arial" w:hAnsi="Aptos"/>
+          <w:sz w:val="24"/>
+          <w:szCs w:val="24"/>
+        </w:rPr>
+        <w:t>rotated</w:t>
+      </w:r>
+      <w:r>
+        <w:rPr>
+          <w:rFonts w:ascii="Aptos" w:eastAsia="Arial" w:hAnsi="Aptos"/>
+          <w:spacing w:val="1"/>
+          <w:sz w:val="24"/>
+          <w:szCs w:val="24"/>
+        </w:rPr>
         <w:t xml:space="preserve"> </w:t>
+      </w:r>
+      <w:r>
+        <w:rPr>
+          <w:rFonts w:ascii="Aptos" w:eastAsia="Arial" w:hAnsi="Aptos"/>
+          <w:sz w:val="24"/>
+          <w:szCs w:val="24"/>
+        </w:rPr>
+        <w:t>the</w:t>
       </w:r>
       <w:r>
         <w:rPr>
@@ -2876,7 +2659,7 @@
           <w:sz w:val="24"/>
           <w:szCs w:val="24"/>
         </w:rPr>
-        <w:t xml:space="preserve">we </w:t>
+        <w:t xml:space="preserve"> </w:t>
       </w:r>
       <w:r>
         <w:rPr>
@@ -2884,15 +2667,160 @@
           <w:sz w:val="24"/>
           <w:szCs w:val="24"/>
         </w:rPr>
-        <w:t>rotate</w:t>
+        <w:t>knob</w:t>
       </w:r>
       <w:r>
         <w:rPr>
           <w:rFonts w:ascii="Aptos" w:eastAsia="Arial" w:hAnsi="Aptos"/>
-          <w:sz w:val="24"/>
-          <w:szCs w:val="24"/>
-        </w:rPr>
-        <w:t>d</w:t>
+          <w:spacing w:val="2"/>
+          <w:sz w:val="24"/>
+          <w:szCs w:val="24"/>
+        </w:rPr>
+        <w:t xml:space="preserve"> </w:t>
+      </w:r>
+      <w:r>
+        <w:rPr>
+          <w:rFonts w:ascii="Aptos" w:eastAsia="Arial" w:hAnsi="Aptos"/>
+          <w:sz w:val="24"/>
+          <w:szCs w:val="24"/>
+        </w:rPr>
+        <w:t>slightly counterclockwise</w:t>
+      </w:r>
+      <w:r>
+        <w:rPr>
+          <w:rFonts w:ascii="Aptos" w:eastAsia="Arial" w:hAnsi="Aptos"/>
+          <w:spacing w:val="-10"/>
+          <w:sz w:val="24"/>
+          <w:szCs w:val="24"/>
+        </w:rPr>
+        <w:t xml:space="preserve"> </w:t>
+      </w:r>
+      <w:r>
+        <w:rPr>
+          <w:rFonts w:ascii="Aptos" w:eastAsia="Arial" w:hAnsi="Aptos"/>
+          <w:sz w:val="24"/>
+          <w:szCs w:val="24"/>
+        </w:rPr>
+        <w:t>so</w:t>
+      </w:r>
+      <w:r>
+        <w:rPr>
+          <w:rFonts w:ascii="Aptos" w:eastAsia="Arial" w:hAnsi="Aptos"/>
+          <w:spacing w:val="4"/>
+          <w:sz w:val="24"/>
+          <w:szCs w:val="24"/>
+        </w:rPr>
+        <w:t xml:space="preserve"> </w:t>
+      </w:r>
+      <w:r>
+        <w:rPr>
+          <w:rFonts w:ascii="Aptos" w:eastAsia="Arial" w:hAnsi="Aptos"/>
+          <w:sz w:val="24"/>
+          <w:szCs w:val="24"/>
+        </w:rPr>
+        <w:t>the</w:t>
+      </w:r>
+      <w:r>
+        <w:rPr>
+          <w:rFonts w:ascii="Aptos" w:eastAsia="Arial" w:hAnsi="Aptos"/>
+          <w:spacing w:val="3"/>
+          <w:sz w:val="24"/>
+          <w:szCs w:val="24"/>
+        </w:rPr>
+        <w:t xml:space="preserve"> </w:t>
+      </w:r>
+      <w:r>
+        <w:rPr>
+          <w:rFonts w:ascii="Aptos" w:eastAsia="Arial" w:hAnsi="Aptos"/>
+          <w:sz w:val="24"/>
+          <w:szCs w:val="24"/>
+        </w:rPr>
+        <w:t>0</w:t>
+      </w:r>
+      <w:r>
+        <w:rPr>
+          <w:rFonts w:ascii="Aptos" w:eastAsia="Arial" w:hAnsi="Aptos"/>
+          <w:spacing w:val="5"/>
+          <w:sz w:val="24"/>
+          <w:szCs w:val="24"/>
+        </w:rPr>
+        <w:t xml:space="preserve"> </w:t>
+      </w:r>
+      <w:r>
+        <w:rPr>
+          <w:rFonts w:ascii="Aptos" w:eastAsia="Arial" w:hAnsi="Aptos"/>
+          <w:sz w:val="24"/>
+          <w:szCs w:val="24"/>
+        </w:rPr>
+        <w:t>mark</w:t>
+      </w:r>
+      <w:r>
+        <w:rPr>
+          <w:rFonts w:ascii="Aptos" w:eastAsia="Arial" w:hAnsi="Aptos"/>
+          <w:spacing w:val="2"/>
+          <w:sz w:val="24"/>
+          <w:szCs w:val="24"/>
+        </w:rPr>
+        <w:t xml:space="preserve"> </w:t>
+      </w:r>
+      <w:r>
+        <w:rPr>
+          <w:rFonts w:ascii="Aptos" w:eastAsia="Arial" w:hAnsi="Aptos"/>
+          <w:sz w:val="24"/>
+          <w:szCs w:val="24"/>
+        </w:rPr>
+        <w:t>on</w:t>
+      </w:r>
+      <w:r>
+        <w:rPr>
+          <w:rFonts w:ascii="Aptos" w:eastAsia="Arial" w:hAnsi="Aptos"/>
+          <w:spacing w:val="4"/>
+          <w:sz w:val="24"/>
+          <w:szCs w:val="24"/>
+        </w:rPr>
+        <w:t xml:space="preserve"> </w:t>
+      </w:r>
+      <w:r>
+        <w:rPr>
+          <w:rFonts w:ascii="Aptos" w:eastAsia="Arial" w:hAnsi="Aptos"/>
+          <w:sz w:val="24"/>
+          <w:szCs w:val="24"/>
+        </w:rPr>
+        <w:t>the</w:t>
+      </w:r>
+      <w:r>
+        <w:rPr>
+          <w:rFonts w:ascii="Aptos" w:eastAsia="Arial" w:hAnsi="Aptos"/>
+          <w:spacing w:val="3"/>
+          <w:sz w:val="24"/>
+          <w:szCs w:val="24"/>
+        </w:rPr>
+        <w:t xml:space="preserve"> </w:t>
+      </w:r>
+      <w:r>
+        <w:rPr>
+          <w:rFonts w:ascii="Aptos" w:eastAsia="Arial" w:hAnsi="Aptos"/>
+          <w:sz w:val="24"/>
+          <w:szCs w:val="24"/>
+        </w:rPr>
+        <w:t>knob</w:t>
+      </w:r>
+      <w:r>
+        <w:rPr>
+          <w:rFonts w:ascii="Aptos" w:eastAsia="Arial" w:hAnsi="Aptos"/>
+          <w:spacing w:val="2"/>
+          <w:sz w:val="24"/>
+          <w:szCs w:val="24"/>
+        </w:rPr>
+        <w:t xml:space="preserve"> </w:t>
+      </w:r>
+      <w:r>
+        <w:rPr>
+          <w:rFonts w:ascii="Aptos" w:eastAsia="Arial" w:hAnsi="Aptos"/>
+          <w:sz w:val="24"/>
+          <w:szCs w:val="24"/>
+        </w:rPr>
+        <w:t>faces</w:t>
       </w:r>
       <w:r>
         <w:rPr>
@@ -2909,7 +2837,41 @@
           <w:sz w:val="24"/>
           <w:szCs w:val="24"/>
         </w:rPr>
-        <w:t>the</w:t>
+        <w:t>up.</w:t>
+      </w:r>
+      <w:r>
+        <w:rPr>
+          <w:rFonts w:ascii="Aptos" w:eastAsia="Arial" w:hAnsi="Aptos"/>
+          <w:spacing w:val="34"/>
+          <w:sz w:val="24"/>
+          <w:szCs w:val="24"/>
+        </w:rPr>
+        <w:t xml:space="preserve"> </w:t>
+      </w:r>
+      <w:r>
+        <w:rPr>
+          <w:rFonts w:ascii="Aptos" w:eastAsia="Arial" w:hAnsi="Aptos"/>
+          <w:sz w:val="24"/>
+          <w:szCs w:val="24"/>
+        </w:rPr>
+        <w:t>At</w:t>
+      </w:r>
+      <w:r>
+        <w:rPr>
+          <w:rFonts w:ascii="Aptos" w:eastAsia="Arial" w:hAnsi="Aptos"/>
+          <w:spacing w:val="4"/>
+          <w:sz w:val="24"/>
+          <w:szCs w:val="24"/>
+        </w:rPr>
+        <w:t xml:space="preserve"> </w:t>
+      </w:r>
+      <w:r>
+        <w:rPr>
+          <w:rFonts w:ascii="Aptos" w:eastAsia="Arial" w:hAnsi="Aptos"/>
+          <w:sz w:val="24"/>
+          <w:szCs w:val="24"/>
+        </w:rPr>
+        <w:t>this</w:t>
       </w:r>
       <w:r>
         <w:rPr>
@@ -2926,7 +2888,143 @@
           <w:sz w:val="24"/>
           <w:szCs w:val="24"/>
         </w:rPr>
-        <w:t>knob</w:t>
+        <w:t>point, the</w:t>
+      </w:r>
+      <w:r>
+        <w:rPr>
+          <w:rFonts w:ascii="Aptos" w:eastAsia="Arial" w:hAnsi="Aptos"/>
+          <w:spacing w:val="6"/>
+          <w:sz w:val="24"/>
+          <w:szCs w:val="24"/>
+        </w:rPr>
+        <w:t xml:space="preserve"> </w:t>
+      </w:r>
+      <w:r>
+        <w:rPr>
+          <w:rFonts w:ascii="Aptos" w:eastAsia="Arial" w:hAnsi="Aptos"/>
+          <w:sz w:val="24"/>
+          <w:szCs w:val="24"/>
+        </w:rPr>
+        <w:t>reflective target</w:t>
+      </w:r>
+      <w:r>
+        <w:rPr>
+          <w:rFonts w:ascii="Aptos" w:eastAsia="Arial" w:hAnsi="Aptos"/>
+          <w:spacing w:val="3"/>
+          <w:sz w:val="24"/>
+          <w:szCs w:val="24"/>
+        </w:rPr>
+        <w:t xml:space="preserve"> </w:t>
+      </w:r>
+      <w:r>
+        <w:rPr>
+          <w:rFonts w:ascii="Aptos" w:eastAsia="Arial" w:hAnsi="Aptos"/>
+          <w:sz w:val="24"/>
+          <w:szCs w:val="24"/>
+        </w:rPr>
+        <w:t>is</w:t>
+      </w:r>
+      <w:r>
+        <w:rPr>
+          <w:rFonts w:ascii="Aptos" w:eastAsia="Arial" w:hAnsi="Aptos"/>
+          <w:spacing w:val="7"/>
+          <w:sz w:val="24"/>
+          <w:szCs w:val="24"/>
+        </w:rPr>
+        <w:t xml:space="preserve"> </w:t>
+      </w:r>
+      <w:r>
+        <w:rPr>
+          <w:rFonts w:ascii="Aptos" w:eastAsia="Arial" w:hAnsi="Aptos"/>
+          <w:sz w:val="24"/>
+          <w:szCs w:val="24"/>
+        </w:rPr>
+        <w:t>very</w:t>
+      </w:r>
+      <w:r>
+        <w:rPr>
+          <w:rFonts w:ascii="Aptos" w:eastAsia="Arial" w:hAnsi="Aptos"/>
+          <w:spacing w:val="5"/>
+          <w:sz w:val="24"/>
+          <w:szCs w:val="24"/>
+        </w:rPr>
+        <w:t xml:space="preserve"> </w:t>
+      </w:r>
+      <w:r>
+        <w:rPr>
+          <w:rFonts w:ascii="Aptos" w:eastAsia="Arial" w:hAnsi="Aptos"/>
+          <w:sz w:val="24"/>
+          <w:szCs w:val="24"/>
+        </w:rPr>
+        <w:t>close</w:t>
+      </w:r>
+      <w:r>
+        <w:rPr>
+          <w:rFonts w:ascii="Aptos" w:eastAsia="Arial" w:hAnsi="Aptos"/>
+          <w:spacing w:val="4"/>
+          <w:sz w:val="24"/>
+          <w:szCs w:val="24"/>
+        </w:rPr>
+        <w:t xml:space="preserve"> </w:t>
+      </w:r>
+      <w:r>
+        <w:rPr>
+          <w:rFonts w:ascii="Aptos" w:eastAsia="Arial" w:hAnsi="Aptos"/>
+          <w:sz w:val="24"/>
+          <w:szCs w:val="24"/>
+        </w:rPr>
+        <w:t>to</w:t>
+      </w:r>
+      <w:r>
+        <w:rPr>
+          <w:rFonts w:ascii="Aptos" w:eastAsia="Arial" w:hAnsi="Aptos"/>
+          <w:spacing w:val="7"/>
+          <w:sz w:val="24"/>
+          <w:szCs w:val="24"/>
+        </w:rPr>
+        <w:t xml:space="preserve"> </w:t>
+      </w:r>
+      <w:r>
+        <w:rPr>
+          <w:rFonts w:ascii="Aptos" w:eastAsia="Arial" w:hAnsi="Aptos"/>
+          <w:sz w:val="24"/>
+          <w:szCs w:val="24"/>
+        </w:rPr>
+        <w:t>the</w:t>
+      </w:r>
+      <w:r>
+        <w:rPr>
+          <w:rFonts w:ascii="Aptos" w:eastAsia="Arial" w:hAnsi="Aptos"/>
+          <w:spacing w:val="6"/>
+          <w:sz w:val="24"/>
+          <w:szCs w:val="24"/>
+        </w:rPr>
+        <w:t xml:space="preserve"> </w:t>
+      </w:r>
+      <w:r>
+        <w:rPr>
+          <w:rFonts w:ascii="Aptos" w:eastAsia="Arial" w:hAnsi="Aptos"/>
+          <w:sz w:val="24"/>
+          <w:szCs w:val="24"/>
+        </w:rPr>
+        <w:t>optical</w:t>
+      </w:r>
+      <w:r>
+        <w:rPr>
+          <w:rFonts w:ascii="Aptos" w:eastAsia="Arial" w:hAnsi="Aptos"/>
+          <w:spacing w:val="3"/>
+          <w:sz w:val="24"/>
+          <w:szCs w:val="24"/>
+        </w:rPr>
+        <w:t xml:space="preserve"> </w:t>
+      </w:r>
+      <w:r>
+        <w:rPr>
+          <w:rFonts w:ascii="Aptos" w:eastAsia="Arial" w:hAnsi="Aptos"/>
+          <w:sz w:val="24"/>
+          <w:szCs w:val="24"/>
+        </w:rPr>
+        <w:t>sensor</w:t>
       </w:r>
       <w:r>
         <w:rPr>
@@ -2943,66 +3041,7 @@
           <w:sz w:val="24"/>
           <w:szCs w:val="24"/>
         </w:rPr>
-        <w:t xml:space="preserve">slightly </w:t>
-      </w:r>
-      <w:r>
-        <w:rPr>
-          <w:rFonts w:ascii="Aptos" w:eastAsia="Arial" w:hAnsi="Aptos"/>
-          <w:sz w:val="24"/>
-          <w:szCs w:val="24"/>
-        </w:rPr>
-        <w:t>counterclockwise</w:t>
-      </w:r>
-      <w:r>
-        <w:rPr>
-          <w:rFonts w:ascii="Aptos" w:eastAsia="Arial" w:hAnsi="Aptos"/>
-          <w:spacing w:val="-10"/>
-          <w:sz w:val="24"/>
-          <w:szCs w:val="24"/>
-        </w:rPr>
-        <w:t xml:space="preserve"> </w:t>
-      </w:r>
-      <w:r>
-        <w:rPr>
-          <w:rFonts w:ascii="Aptos" w:eastAsia="Arial" w:hAnsi="Aptos"/>
-          <w:sz w:val="24"/>
-          <w:szCs w:val="24"/>
-        </w:rPr>
-        <w:t>so</w:t>
-      </w:r>
-      <w:r>
-        <w:rPr>
-          <w:rFonts w:ascii="Aptos" w:eastAsia="Arial" w:hAnsi="Aptos"/>
-          <w:spacing w:val="4"/>
-          <w:sz w:val="24"/>
-          <w:szCs w:val="24"/>
-        </w:rPr>
-        <w:t xml:space="preserve"> </w:t>
-      </w:r>
-      <w:r>
-        <w:rPr>
-          <w:rFonts w:ascii="Aptos" w:eastAsia="Arial" w:hAnsi="Aptos"/>
-          <w:sz w:val="24"/>
-          <w:szCs w:val="24"/>
-        </w:rPr>
-        <w:t>the</w:t>
-      </w:r>
-      <w:r>
-        <w:rPr>
-          <w:rFonts w:ascii="Aptos" w:eastAsia="Arial" w:hAnsi="Aptos"/>
-          <w:spacing w:val="3"/>
-          <w:sz w:val="24"/>
-          <w:szCs w:val="24"/>
-        </w:rPr>
-        <w:t xml:space="preserve"> </w:t>
-      </w:r>
-      <w:r>
-        <w:rPr>
-          <w:rFonts w:ascii="Aptos" w:eastAsia="Arial" w:hAnsi="Aptos"/>
-          <w:sz w:val="24"/>
-          <w:szCs w:val="24"/>
-        </w:rPr>
-        <w:t>0</w:t>
+        <w:t>and</w:t>
       </w:r>
       <w:r>
         <w:rPr>
@@ -3019,143 +3058,7 @@
           <w:sz w:val="24"/>
           <w:szCs w:val="24"/>
         </w:rPr>
-        <w:t>mark</w:t>
-      </w:r>
-      <w:r>
-        <w:rPr>
-          <w:rFonts w:ascii="Aptos" w:eastAsia="Arial" w:hAnsi="Aptos"/>
-          <w:spacing w:val="2"/>
-          <w:sz w:val="24"/>
-          <w:szCs w:val="24"/>
-        </w:rPr>
-        <w:t xml:space="preserve"> </w:t>
-      </w:r>
-      <w:r>
-        <w:rPr>
-          <w:rFonts w:ascii="Aptos" w:eastAsia="Arial" w:hAnsi="Aptos"/>
-          <w:sz w:val="24"/>
-          <w:szCs w:val="24"/>
-        </w:rPr>
-        <w:t>on</w:t>
-      </w:r>
-      <w:r>
-        <w:rPr>
-          <w:rFonts w:ascii="Aptos" w:eastAsia="Arial" w:hAnsi="Aptos"/>
-          <w:spacing w:val="4"/>
-          <w:sz w:val="24"/>
-          <w:szCs w:val="24"/>
-        </w:rPr>
-        <w:t xml:space="preserve"> </w:t>
-      </w:r>
-      <w:r>
-        <w:rPr>
-          <w:rFonts w:ascii="Aptos" w:eastAsia="Arial" w:hAnsi="Aptos"/>
-          <w:sz w:val="24"/>
-          <w:szCs w:val="24"/>
-        </w:rPr>
-        <w:t>the</w:t>
-      </w:r>
-      <w:r>
-        <w:rPr>
-          <w:rFonts w:ascii="Aptos" w:eastAsia="Arial" w:hAnsi="Aptos"/>
-          <w:spacing w:val="3"/>
-          <w:sz w:val="24"/>
-          <w:szCs w:val="24"/>
-        </w:rPr>
-        <w:t xml:space="preserve"> </w:t>
-      </w:r>
-      <w:r>
-        <w:rPr>
-          <w:rFonts w:ascii="Aptos" w:eastAsia="Arial" w:hAnsi="Aptos"/>
-          <w:sz w:val="24"/>
-          <w:szCs w:val="24"/>
-        </w:rPr>
-        <w:t>knob</w:t>
-      </w:r>
-      <w:r>
-        <w:rPr>
-          <w:rFonts w:ascii="Aptos" w:eastAsia="Arial" w:hAnsi="Aptos"/>
-          <w:spacing w:val="2"/>
-          <w:sz w:val="24"/>
-          <w:szCs w:val="24"/>
-        </w:rPr>
-        <w:t xml:space="preserve"> </w:t>
-      </w:r>
-      <w:r>
-        <w:rPr>
-          <w:rFonts w:ascii="Aptos" w:eastAsia="Arial" w:hAnsi="Aptos"/>
-          <w:sz w:val="24"/>
-          <w:szCs w:val="24"/>
-        </w:rPr>
-        <w:t>faces</w:t>
-      </w:r>
-      <w:r>
-        <w:rPr>
-          <w:rFonts w:ascii="Aptos" w:eastAsia="Arial" w:hAnsi="Aptos"/>
-          <w:spacing w:val="1"/>
-          <w:sz w:val="24"/>
-          <w:szCs w:val="24"/>
-        </w:rPr>
-        <w:t xml:space="preserve"> </w:t>
-      </w:r>
-      <w:r>
-        <w:rPr>
-          <w:rFonts w:ascii="Aptos" w:eastAsia="Arial" w:hAnsi="Aptos"/>
-          <w:sz w:val="24"/>
-          <w:szCs w:val="24"/>
-        </w:rPr>
-        <w:t>up.</w:t>
-      </w:r>
-      <w:r>
-        <w:rPr>
-          <w:rFonts w:ascii="Aptos" w:eastAsia="Arial" w:hAnsi="Aptos"/>
-          <w:spacing w:val="34"/>
-          <w:sz w:val="24"/>
-          <w:szCs w:val="24"/>
-        </w:rPr>
-        <w:t xml:space="preserve"> </w:t>
-      </w:r>
-      <w:r>
-        <w:rPr>
-          <w:rFonts w:ascii="Aptos" w:eastAsia="Arial" w:hAnsi="Aptos"/>
-          <w:sz w:val="24"/>
-          <w:szCs w:val="24"/>
-        </w:rPr>
-        <w:t>At</w:t>
-      </w:r>
-      <w:r>
-        <w:rPr>
-          <w:rFonts w:ascii="Aptos" w:eastAsia="Arial" w:hAnsi="Aptos"/>
-          <w:spacing w:val="4"/>
-          <w:sz w:val="24"/>
-          <w:szCs w:val="24"/>
-        </w:rPr>
-        <w:t xml:space="preserve"> </w:t>
-      </w:r>
-      <w:r>
-        <w:rPr>
-          <w:rFonts w:ascii="Aptos" w:eastAsia="Arial" w:hAnsi="Aptos"/>
-          <w:sz w:val="24"/>
-          <w:szCs w:val="24"/>
-        </w:rPr>
-        <w:t>this</w:t>
-      </w:r>
-      <w:r>
-        <w:rPr>
-          <w:rFonts w:ascii="Aptos" w:eastAsia="Arial" w:hAnsi="Aptos"/>
-          <w:spacing w:val="3"/>
-          <w:sz w:val="24"/>
-          <w:szCs w:val="24"/>
-        </w:rPr>
-        <w:t xml:space="preserve"> </w:t>
-      </w:r>
-      <w:r>
-        <w:rPr>
-          <w:rFonts w:ascii="Aptos" w:eastAsia="Arial" w:hAnsi="Aptos"/>
-          <w:sz w:val="24"/>
-          <w:szCs w:val="24"/>
-        </w:rPr>
-        <w:t>point, the</w:t>
+        <w:t>will</w:t>
       </w:r>
       <w:r>
         <w:rPr>
@@ -3172,92 +3075,7 @@
           <w:sz w:val="24"/>
           <w:szCs w:val="24"/>
         </w:rPr>
-        <w:t>reflective target</w:t>
-      </w:r>
-      <w:r>
-        <w:rPr>
-          <w:rFonts w:ascii="Aptos" w:eastAsia="Arial" w:hAnsi="Aptos"/>
-          <w:spacing w:val="3"/>
-          <w:sz w:val="24"/>
-          <w:szCs w:val="24"/>
-        </w:rPr>
-        <w:t xml:space="preserve"> </w:t>
-      </w:r>
-      <w:r>
-        <w:rPr>
-          <w:rFonts w:ascii="Aptos" w:eastAsia="Arial" w:hAnsi="Aptos"/>
-          <w:sz w:val="24"/>
-          <w:szCs w:val="24"/>
-        </w:rPr>
-        <w:t>is</w:t>
-      </w:r>
-      <w:r>
-        <w:rPr>
-          <w:rFonts w:ascii="Aptos" w:eastAsia="Arial" w:hAnsi="Aptos"/>
-          <w:spacing w:val="7"/>
-          <w:sz w:val="24"/>
-          <w:szCs w:val="24"/>
-        </w:rPr>
-        <w:t xml:space="preserve"> </w:t>
-      </w:r>
-      <w:r>
-        <w:rPr>
-          <w:rFonts w:ascii="Aptos" w:eastAsia="Arial" w:hAnsi="Aptos"/>
-          <w:sz w:val="24"/>
-          <w:szCs w:val="24"/>
-        </w:rPr>
-        <w:t>very</w:t>
-      </w:r>
-      <w:r>
-        <w:rPr>
-          <w:rFonts w:ascii="Aptos" w:eastAsia="Arial" w:hAnsi="Aptos"/>
-          <w:spacing w:val="5"/>
-          <w:sz w:val="24"/>
-          <w:szCs w:val="24"/>
-        </w:rPr>
-        <w:t xml:space="preserve"> </w:t>
-      </w:r>
-      <w:r>
-        <w:rPr>
-          <w:rFonts w:ascii="Aptos" w:eastAsia="Arial" w:hAnsi="Aptos"/>
-          <w:sz w:val="24"/>
-          <w:szCs w:val="24"/>
-        </w:rPr>
-        <w:t>close</w:t>
-      </w:r>
-      <w:r>
-        <w:rPr>
-          <w:rFonts w:ascii="Aptos" w:eastAsia="Arial" w:hAnsi="Aptos"/>
-          <w:spacing w:val="4"/>
-          <w:sz w:val="24"/>
-          <w:szCs w:val="24"/>
-        </w:rPr>
-        <w:t xml:space="preserve"> </w:t>
-      </w:r>
-      <w:r>
-        <w:rPr>
-          <w:rFonts w:ascii="Aptos" w:eastAsia="Arial" w:hAnsi="Aptos"/>
-          <w:sz w:val="24"/>
-          <w:szCs w:val="24"/>
-        </w:rPr>
-        <w:t>to</w:t>
-      </w:r>
-      <w:r>
-        <w:rPr>
-          <w:rFonts w:ascii="Aptos" w:eastAsia="Arial" w:hAnsi="Aptos"/>
-          <w:spacing w:val="7"/>
-          <w:sz w:val="24"/>
-          <w:szCs w:val="24"/>
-        </w:rPr>
-        <w:t xml:space="preserve"> </w:t>
-      </w:r>
-      <w:r>
-        <w:rPr>
-          <w:rFonts w:ascii="Aptos" w:eastAsia="Arial" w:hAnsi="Aptos"/>
-          <w:sz w:val="24"/>
-          <w:szCs w:val="24"/>
-        </w:rPr>
-        <w:t>the</w:t>
+        <w:t>be</w:t>
       </w:r>
       <w:r>
         <w:rPr>
@@ -3274,58 +3092,7 @@
           <w:sz w:val="24"/>
           <w:szCs w:val="24"/>
         </w:rPr>
-        <w:t>optical</w:t>
-      </w:r>
-      <w:r>
-        <w:rPr>
-          <w:rFonts w:ascii="Aptos" w:eastAsia="Arial" w:hAnsi="Aptos"/>
-          <w:spacing w:val="3"/>
-          <w:sz w:val="24"/>
-          <w:szCs w:val="24"/>
-        </w:rPr>
-        <w:t xml:space="preserve"> </w:t>
-      </w:r>
-      <w:r>
-        <w:rPr>
-          <w:rFonts w:ascii="Aptos" w:eastAsia="Arial" w:hAnsi="Aptos"/>
-          <w:sz w:val="24"/>
-          <w:szCs w:val="24"/>
-        </w:rPr>
-        <w:t>sensor</w:t>
-      </w:r>
-      <w:r>
-        <w:rPr>
-          <w:rFonts w:ascii="Aptos" w:eastAsia="Arial" w:hAnsi="Aptos"/>
-          <w:spacing w:val="2"/>
-          <w:sz w:val="24"/>
-          <w:szCs w:val="24"/>
-        </w:rPr>
-        <w:t xml:space="preserve"> </w:t>
-      </w:r>
-      <w:r>
-        <w:rPr>
-          <w:rFonts w:ascii="Aptos" w:eastAsia="Arial" w:hAnsi="Aptos"/>
-          <w:sz w:val="24"/>
-          <w:szCs w:val="24"/>
-        </w:rPr>
-        <w:t>and</w:t>
-      </w:r>
-      <w:r>
-        <w:rPr>
-          <w:rFonts w:ascii="Aptos" w:eastAsia="Arial" w:hAnsi="Aptos"/>
-          <w:spacing w:val="5"/>
-          <w:sz w:val="24"/>
-          <w:szCs w:val="24"/>
-        </w:rPr>
-        <w:t xml:space="preserve"> </w:t>
-      </w:r>
-      <w:r>
-        <w:rPr>
-          <w:rFonts w:ascii="Aptos" w:eastAsia="Arial" w:hAnsi="Aptos"/>
-          <w:sz w:val="24"/>
-          <w:szCs w:val="24"/>
-        </w:rPr>
-        <w:t>will</w:t>
+        <w:t>the</w:t>
       </w:r>
       <w:r>
         <w:rPr>
@@ -3342,49 +3109,7 @@
           <w:sz w:val="24"/>
           <w:szCs w:val="24"/>
         </w:rPr>
-        <w:t>be</w:t>
-      </w:r>
-      <w:r>
-        <w:rPr>
-          <w:rFonts w:ascii="Aptos" w:eastAsia="Arial" w:hAnsi="Aptos"/>
-          <w:spacing w:val="6"/>
-          <w:sz w:val="24"/>
-          <w:szCs w:val="24"/>
-        </w:rPr>
-        <w:t xml:space="preserve"> </w:t>
-      </w:r>
-      <w:r>
-        <w:rPr>
-          <w:rFonts w:ascii="Aptos" w:eastAsia="Arial" w:hAnsi="Aptos"/>
-          <w:sz w:val="24"/>
-          <w:szCs w:val="24"/>
-        </w:rPr>
-        <w:t>the</w:t>
-      </w:r>
-      <w:r>
-        <w:rPr>
-          <w:rFonts w:ascii="Aptos" w:eastAsia="Arial" w:hAnsi="Aptos"/>
-          <w:spacing w:val="6"/>
-          <w:sz w:val="24"/>
-          <w:szCs w:val="24"/>
-        </w:rPr>
-        <w:t xml:space="preserve"> </w:t>
-      </w:r>
-      <w:r>
-        <w:rPr>
-          <w:rFonts w:ascii="Aptos" w:eastAsia="Arial" w:hAnsi="Aptos"/>
-          <w:sz w:val="24"/>
-          <w:szCs w:val="24"/>
-        </w:rPr>
-        <w:t xml:space="preserve">reference </w:t>
-      </w:r>
-      <w:r>
-        <w:rPr>
-          <w:rFonts w:ascii="Aptos" w:eastAsia="Arial" w:hAnsi="Aptos"/>
-          <w:sz w:val="24"/>
-          <w:szCs w:val="24"/>
-        </w:rPr>
-        <w:t>0</w:t>
+        <w:t>reference 0</w:t>
       </w:r>
       <w:r>
         <w:rPr>
@@ -3534,23 +3259,7 @@
           <w:szCs w:val="24"/>
           <w:lang w:bidi="ar-JO"/>
         </w:rPr>
-        <w:t xml:space="preserve"> the knob </w:t>
-      </w:r>
-      <w:r>
-        <w:rPr>
-          <w:sz w:val="24"/>
-          <w:szCs w:val="24"/>
-          <w:lang w:bidi="ar-JO"/>
-        </w:rPr>
-        <w:t>counterclockwise</w:t>
-      </w:r>
-      <w:r>
-        <w:rPr>
-          <w:sz w:val="24"/>
-          <w:szCs w:val="24"/>
-          <w:lang w:bidi="ar-JO"/>
-        </w:rPr>
-        <w:t xml:space="preserve"> one rotation to move the target further from the sensor. The target moves</w:t>
+        <w:t xml:space="preserve"> the knob counterclockwise one rotation to move the target further from the sensor. The target moves</w:t>
       </w:r>
       <w:r>
         <w:rPr>
@@ -3598,15 +3307,7 @@
           <w:szCs w:val="24"/>
           <w:lang w:bidi="ar-JO"/>
         </w:rPr>
-        <w:t xml:space="preserve"> the position the target has moved from the reference in the Target Range (inch)</w:t>
-      </w:r>
-      <w:r>
-        <w:rPr>
-          <w:sz w:val="24"/>
-          <w:szCs w:val="24"/>
-          <w:lang w:bidi="ar-JO"/>
-        </w:rPr>
-        <w:t xml:space="preserve"> array.</w:t>
+        <w:t xml:space="preserve"> the position the target has moved from the reference in the Target Range (inch) array.</w:t>
       </w:r>
     </w:p>
     <w:p>
@@ -3683,23 +3384,7 @@
           <w:szCs w:val="24"/>
           <w:lang w:bidi="ar-JO"/>
         </w:rPr>
-        <w:t xml:space="preserve"> samples for the entire range of the target (i.e. until the knob cannot be rotated counter-</w:t>
-      </w:r>
-      <w:r>
-        <w:rPr>
-          <w:sz w:val="24"/>
-          <w:szCs w:val="24"/>
-          <w:lang w:bidi="ar-JO"/>
-        </w:rPr>
-        <w:t>clockwise</w:t>
-      </w:r>
-      <w:r>
-        <w:rPr>
-          <w:sz w:val="24"/>
-          <w:szCs w:val="24"/>
-          <w:lang w:bidi="ar-JO"/>
-        </w:rPr>
-        <w:t xml:space="preserve"> any- more).  </w:t>
+        <w:t xml:space="preserve"> samples for the entire range of the target (i.e. until the knob cannot be rotated counter-clockwise any- more).  </w:t>
       </w:r>
       <w:r>
         <w:rPr>
@@ -3731,23 +3416,7 @@
           <w:szCs w:val="24"/>
           <w:lang w:bidi="ar-JO"/>
         </w:rPr>
-        <w:t xml:space="preserve"> that the optical position sensor is exponential.  As data is being entered, the exponential parameters are </w:t>
-      </w:r>
-      <w:r>
-        <w:rPr>
-          <w:sz w:val="24"/>
-          <w:szCs w:val="24"/>
-          <w:lang w:bidi="ar-JO"/>
-        </w:rPr>
-        <w:t>generated,</w:t>
-      </w:r>
-      <w:r>
-        <w:rPr>
-          <w:sz w:val="24"/>
-          <w:szCs w:val="24"/>
-          <w:lang w:bidi="ar-JO"/>
-        </w:rPr>
-        <w:t xml:space="preserve"> and the fitted curve is automatically plotted.</w:t>
+        <w:t xml:space="preserve"> that the optical position sensor is exponential.  As data is being entered, the exponential parameters are generated, and the fitted curve is automatically plotted.</w:t>
       </w:r>
     </w:p>
     <w:p>
@@ -3839,15 +3508,7 @@
           <w:szCs w:val="24"/>
           <w:lang w:bidi="ar-JO"/>
         </w:rPr>
-        <w:t xml:space="preserve"> the Calibrate Sensor tab, </w:t>
-      </w:r>
-      <w:r>
-        <w:rPr>
-          <w:sz w:val="24"/>
-          <w:szCs w:val="24"/>
-          <w:lang w:bidi="ar-JO"/>
-        </w:rPr>
-        <w:t>enter</w:t>
+        <w:t xml:space="preserve"> the Calibrate Sensor tab, enter</w:t>
       </w:r>
       <w:r>
         <w:rPr>
@@ -3863,15 +3524,7 @@
           <w:szCs w:val="24"/>
           <w:lang w:bidi="ar-JO"/>
         </w:rPr>
-        <w:t>values</w:t>
-      </w:r>
-      <w:r>
-        <w:rPr>
-          <w:sz w:val="24"/>
-          <w:szCs w:val="24"/>
-          <w:lang w:bidi="ar-JO"/>
-        </w:rPr>
-        <w:t xml:space="preserve"> for the Gain and Damping exponential function parameters, to correctly measure the distance of the target, e.g. when target is 0.10 inches away then display should read 0.10 inches.</w:t>
+        <w:t>values for the Gain and Damping exponential function parameters, to correctly measure the distance of the target, e.g. when target is 0.10 inches away then display should read 0.10 inches.</w:t>
       </w:r>
     </w:p>
     <w:p>
@@ -4387,23 +4040,7 @@
           <w:szCs w:val="24"/>
           <w:lang w:bidi="ar-JO"/>
         </w:rPr>
-        <w:t xml:space="preserve">t a target, such as a sturdy piece of cardboard, that is at least 10 × 10unitcm2 with a reflective </w:t>
-      </w:r>
-      <w:r>
-        <w:rPr>
-          <w:sz w:val="24"/>
-          <w:szCs w:val="24"/>
-          <w:lang w:bidi="ar-JO"/>
-        </w:rPr>
-        <w:t>color</w:t>
-      </w:r>
-      <w:r>
-        <w:rPr>
-          <w:sz w:val="24"/>
-          <w:szCs w:val="24"/>
-          <w:lang w:bidi="ar-JO"/>
-        </w:rPr>
-        <w:t xml:space="preserve"> like white or yellow.</w:t>
+        <w:t>t a target, such as a sturdy piece of cardboard, that is at least 10 × 10unitcm2 with a reflective color like white or yellow.</w:t>
       </w:r>
     </w:p>
     <w:p>
@@ -4449,15 +4086,7 @@
           <w:szCs w:val="24"/>
           <w:lang w:bidi="ar-JO"/>
         </w:rPr>
-        <w:t>n</w:t>
-      </w:r>
-      <w:r>
-        <w:rPr>
-          <w:sz w:val="24"/>
-          <w:szCs w:val="24"/>
-          <w:lang w:bidi="ar-JO"/>
-        </w:rPr>
-        <w:t xml:space="preserve"> with the target close to the sonar sensor and slowly move it upward.</w:t>
+        <w:t>n with the target close to the sonar sensor and slowly move it upward.</w:t>
       </w:r>
     </w:p>
     <w:p>
@@ -4565,15 +4194,7 @@
           <w:szCs w:val="24"/>
           <w:lang w:bidi="ar-JO"/>
         </w:rPr>
-        <w:t>the corresponding measured voltage from the sonar sensor in the Sensor Measurement (V</w:t>
-      </w:r>
-      <w:r>
-        <w:rPr>
-          <w:sz w:val="24"/>
-          <w:szCs w:val="24"/>
-          <w:lang w:bidi="ar-JO"/>
-        </w:rPr>
-        <w:t>) array</w:t>
+        <w:t>the corresponding measured voltage from the sonar sensor in the Sensor Measurement (V) array</w:t>
       </w:r>
       <w:r>
         <w:rPr>
@@ -4627,39 +4248,7 @@
           <w:szCs w:val="24"/>
           <w:lang w:bidi="ar-JO"/>
         </w:rPr>
-        <w:t xml:space="preserve"> for different target positions. The sonar sensor is </w:t>
-      </w:r>
-      <w:r>
-        <w:rPr>
-          <w:sz w:val="24"/>
-          <w:szCs w:val="24"/>
-          <w:lang w:bidi="ar-JO"/>
-        </w:rPr>
-        <w:t>linear,</w:t>
-      </w:r>
-      <w:r>
-        <w:rPr>
-          <w:sz w:val="24"/>
-          <w:szCs w:val="24"/>
-          <w:lang w:bidi="ar-JO"/>
-        </w:rPr>
-        <w:t xml:space="preserve"> and the slope and intercept are </w:t>
-      </w:r>
-      <w:r>
-        <w:rPr>
-          <w:sz w:val="24"/>
-          <w:szCs w:val="24"/>
-          <w:lang w:bidi="ar-JO"/>
-        </w:rPr>
-        <w:t>generated,</w:t>
-      </w:r>
-      <w:r>
-        <w:rPr>
-          <w:sz w:val="24"/>
-          <w:szCs w:val="24"/>
-          <w:lang w:bidi="ar-JO"/>
-        </w:rPr>
-        <w:t xml:space="preserve"> and the fitted curve is automatically plotted</w:t>
+        <w:t xml:space="preserve"> for different target positions. The sonar sensor is linear, and the slope and intercept are generated, and the fitted curve is automatically plotted</w:t>
       </w:r>
       <w:r>
         <w:rPr>
@@ -4691,23 +4280,7 @@
           <w:szCs w:val="24"/>
         </w:rPr>
         <w:lastRenderedPageBreak/>
-        <w:t>We e</w:t>
-      </w:r>
-      <w:r>
-        <w:rPr>
-          <w:rFonts w:ascii="Aptos" w:eastAsia="Arial" w:hAnsi="Aptos"/>
-          <w:sz w:val="24"/>
-          <w:szCs w:val="24"/>
-        </w:rPr>
-        <w:t>nter</w:t>
-      </w:r>
-      <w:r>
-        <w:rPr>
-          <w:rFonts w:ascii="Aptos" w:eastAsia="Arial" w:hAnsi="Aptos"/>
-          <w:sz w:val="24"/>
-          <w:szCs w:val="24"/>
-        </w:rPr>
-        <w:t>ed</w:t>
+        <w:t>We entered</w:t>
       </w:r>
       <w:r>
         <w:rPr>
@@ -4852,15 +4425,7 @@
           <w:sz w:val="24"/>
           <w:szCs w:val="24"/>
         </w:rPr>
-        <w:t>able</w:t>
-      </w:r>
-      <w:r>
-        <w:rPr>
-          <w:rFonts w:ascii="Aptos" w:eastAsia="Arial" w:hAnsi="Aptos"/>
-          <w:sz w:val="24"/>
-          <w:szCs w:val="24"/>
-        </w:rPr>
-        <w:t>.</w:t>
+        <w:t>able.</w:t>
       </w:r>
     </w:p>
     <w:p>
@@ -4906,23 +4471,7 @@
           <w:szCs w:val="24"/>
           <w:lang w:bidi="ar-JO"/>
         </w:rPr>
-        <w:t xml:space="preserve"> the </w:t>
-      </w:r>
-      <w:r>
-        <w:rPr>
-          <w:sz w:val="24"/>
-          <w:szCs w:val="24"/>
-          <w:lang w:bidi="ar-JO"/>
-        </w:rPr>
-        <w:t>Calibrate Sensor</w:t>
-      </w:r>
-      <w:r>
-        <w:rPr>
-          <w:sz w:val="24"/>
-          <w:szCs w:val="24"/>
-          <w:lang w:bidi="ar-JO"/>
-        </w:rPr>
-        <w:t xml:space="preserve"> tab and enter Gain (in  cm/V) and O</w:t>
+        <w:t xml:space="preserve"> the Calibrate Sensor tab and enter Gain (in  cm/V) and O</w:t>
       </w:r>
       <w:r>
         <w:rPr>
@@ -6814,7 +6363,6 @@
           <w:lang w:bidi="ar-JO"/>
         </w:rPr>
       </w:pPr>
-      <w:proofErr w:type="spellStart"/>
       <w:r>
         <w:rPr>
           <w:sz w:val="24"/>
@@ -6832,23 +6380,13 @@
         </w:rPr>
         <w:t>avg</w:t>
       </w:r>
-      <w:proofErr w:type="spellEnd"/>
-      <w:r>
-        <w:rPr>
-          <w:sz w:val="24"/>
-          <w:szCs w:val="24"/>
-          <w:lang w:bidi="ar-JO"/>
-        </w:rPr>
-        <w:t xml:space="preserve"> = sum(</w:t>
-      </w:r>
-      <w:proofErr w:type="spellStart"/>
-      <w:r>
-        <w:rPr>
-          <w:sz w:val="24"/>
-          <w:szCs w:val="24"/>
-          <w:lang w:bidi="ar-JO"/>
-        </w:rPr>
-        <w:t>s</w:t>
+      <w:r>
+        <w:rPr>
+          <w:sz w:val="24"/>
+          <w:szCs w:val="24"/>
+          <w:lang w:bidi="ar-JO"/>
+        </w:rPr>
+        <w:t xml:space="preserve"> = sum(s</w:t>
       </w:r>
       <w:r>
         <w:rPr>
@@ -6859,7 +6397,6 @@
         </w:rPr>
         <w:t>i</w:t>
       </w:r>
-      <w:proofErr w:type="spellEnd"/>
       <w:r>
         <w:rPr>
           <w:sz w:val="24"/>
@@ -6880,6 +6417,7 @@
       </w:pPr>
       <w:r>
         <w:rPr>
+          <w:noProof/>
           <w:sz w:val="24"/>
           <w:szCs w:val="24"/>
           <w:lang w:bidi="ar-JO"/>
@@ -6936,25 +6474,7 @@
           <w:szCs w:val="20"/>
           <w:lang w:bidi="ar-JO"/>
         </w:rPr>
-        <w:t xml:space="preserve">Figure 1.8: </w:t>
-      </w:r>
-      <w:proofErr w:type="spellStart"/>
-      <w:r>
-        <w:rPr>
-          <w:sz w:val="20"/>
-          <w:szCs w:val="20"/>
-          <w:lang w:bidi="ar-JO"/>
-        </w:rPr>
-        <w:t>Vout</w:t>
-      </w:r>
-      <w:proofErr w:type="spellEnd"/>
-      <w:r>
-        <w:rPr>
-          <w:sz w:val="20"/>
-          <w:szCs w:val="20"/>
-          <w:lang w:bidi="ar-JO"/>
-        </w:rPr>
-        <w:t xml:space="preserve"> and Core displacement relation.</w:t>
+        <w:t>Figure 1.8: Vout and Core displacement relation.</w:t>
       </w:r>
     </w:p>
     <w:p>
@@ -7145,15 +6665,7 @@
                 <w:szCs w:val="20"/>
                 <w:lang w:bidi="ar-JO"/>
               </w:rPr>
-              <w:t>Sensor Measurement @</w:t>
-            </w:r>
-            <w:r>
-              <w:rPr>
-                <w:sz w:val="20"/>
-                <w:szCs w:val="20"/>
-                <w:lang w:bidi="ar-JO"/>
-              </w:rPr>
-              <w:t xml:space="preserve"> 0 in</w:t>
+              <w:t>Sensor Measurement @ 0 in</w:t>
             </w:r>
           </w:p>
         </w:tc>
@@ -7227,15 +6739,7 @@
                 <w:szCs w:val="20"/>
                 <w:lang w:bidi="ar-JO"/>
               </w:rPr>
-              <w:t>Sensor Measurement @</w:t>
-            </w:r>
-            <w:r>
-              <w:rPr>
-                <w:sz w:val="20"/>
-                <w:szCs w:val="20"/>
-                <w:lang w:bidi="ar-JO"/>
-              </w:rPr>
-              <w:t xml:space="preserve"> 0.025 in</w:t>
+              <w:t>Sensor Measurement @ 0.025 in</w:t>
             </w:r>
           </w:p>
         </w:tc>
@@ -7309,15 +6813,7 @@
                 <w:szCs w:val="20"/>
                 <w:lang w:bidi="ar-JO"/>
               </w:rPr>
-              <w:t>Sensor Measurement @</w:t>
-            </w:r>
-            <w:r>
-              <w:rPr>
-                <w:sz w:val="20"/>
-                <w:szCs w:val="20"/>
-                <w:lang w:bidi="ar-JO"/>
-              </w:rPr>
-              <w:t xml:space="preserve"> 0.050 in</w:t>
+              <w:t>Sensor Measurement @ 0.050 in</w:t>
             </w:r>
           </w:p>
         </w:tc>
@@ -7391,15 +6887,7 @@
                 <w:szCs w:val="20"/>
                 <w:lang w:bidi="ar-JO"/>
               </w:rPr>
-              <w:t>Sensor Measurement @</w:t>
-            </w:r>
-            <w:r>
-              <w:rPr>
-                <w:sz w:val="20"/>
-                <w:szCs w:val="20"/>
-                <w:lang w:bidi="ar-JO"/>
-              </w:rPr>
-              <w:t xml:space="preserve"> 0.075 in</w:t>
+              <w:t>Sensor Measurement @ 0.075 in</w:t>
             </w:r>
           </w:p>
         </w:tc>
@@ -7473,15 +6961,7 @@
                 <w:szCs w:val="20"/>
                 <w:lang w:bidi="ar-JO"/>
               </w:rPr>
-              <w:t>Sensor Measurement @</w:t>
-            </w:r>
-            <w:r>
-              <w:rPr>
-                <w:sz w:val="20"/>
-                <w:szCs w:val="20"/>
-                <w:lang w:bidi="ar-JO"/>
-              </w:rPr>
-              <w:t xml:space="preserve"> 0.100 in</w:t>
+              <w:t>Sensor Measurement @ 0.100 in</w:t>
             </w:r>
           </w:p>
         </w:tc>
@@ -7555,15 +7035,7 @@
                 <w:szCs w:val="20"/>
                 <w:lang w:bidi="ar-JO"/>
               </w:rPr>
-              <w:t>Sensor Measurement @</w:t>
-            </w:r>
-            <w:r>
-              <w:rPr>
-                <w:sz w:val="20"/>
-                <w:szCs w:val="20"/>
-                <w:lang w:bidi="ar-JO"/>
-              </w:rPr>
-              <w:t xml:space="preserve"> 0.125 in</w:t>
+              <w:t>Sensor Measurement @ 0.125 in</w:t>
             </w:r>
           </w:p>
         </w:tc>
@@ -7637,15 +7109,7 @@
                 <w:szCs w:val="20"/>
                 <w:lang w:bidi="ar-JO"/>
               </w:rPr>
-              <w:t>Sensor Measurement @</w:t>
-            </w:r>
-            <w:r>
-              <w:rPr>
-                <w:sz w:val="20"/>
-                <w:szCs w:val="20"/>
-                <w:lang w:bidi="ar-JO"/>
-              </w:rPr>
-              <w:t xml:space="preserve"> 0.150 in</w:t>
+              <w:t>Sensor Measurement @ 0.150 in</w:t>
             </w:r>
           </w:p>
         </w:tc>
@@ -7719,15 +7183,7 @@
                 <w:szCs w:val="20"/>
                 <w:lang w:bidi="ar-JO"/>
               </w:rPr>
-              <w:t>Sensor Measurement @</w:t>
-            </w:r>
-            <w:r>
-              <w:rPr>
-                <w:sz w:val="20"/>
-                <w:szCs w:val="20"/>
-                <w:lang w:bidi="ar-JO"/>
-              </w:rPr>
-              <w:t xml:space="preserve"> 0.175 in</w:t>
+              <w:t>Sensor Measurement @ 0.175 in</w:t>
             </w:r>
           </w:p>
         </w:tc>
@@ -7801,15 +7257,7 @@
                 <w:szCs w:val="20"/>
                 <w:lang w:bidi="ar-JO"/>
               </w:rPr>
-              <w:t>Sensor Measurement @</w:t>
-            </w:r>
-            <w:r>
-              <w:rPr>
-                <w:sz w:val="20"/>
-                <w:szCs w:val="20"/>
-                <w:lang w:bidi="ar-JO"/>
-              </w:rPr>
-              <w:t xml:space="preserve"> 0.200 in</w:t>
+              <w:t>Sensor Measurement @ 0.200 in</w:t>
             </w:r>
           </w:p>
         </w:tc>
@@ -7889,6 +7337,7 @@
       </w:pPr>
       <w:r>
         <w:rPr>
+          <w:noProof/>
           <w:sz w:val="24"/>
           <w:szCs w:val="24"/>
         </w:rPr>
@@ -7942,23 +7391,7 @@
           <w:sz w:val="20"/>
           <w:szCs w:val="20"/>
         </w:rPr>
-        <w:t xml:space="preserve">Figure 1.9: Relationship between Sensor Measurement and </w:t>
-      </w:r>
-      <w:proofErr w:type="spellStart"/>
-      <w:r>
-        <w:rPr>
-          <w:sz w:val="20"/>
-          <w:szCs w:val="20"/>
-        </w:rPr>
-        <w:t>Vout</w:t>
-      </w:r>
-      <w:proofErr w:type="spellEnd"/>
-      <w:r>
-        <w:rPr>
-          <w:sz w:val="20"/>
-          <w:szCs w:val="20"/>
-        </w:rPr>
-        <w:t>.</w:t>
+        <w:t>Figure 1.9: Relationship between Sensor Measurement and Vout.</w:t>
       </w:r>
     </w:p>
     <w:p>
@@ -8239,15 +7672,7 @@
                 <w:szCs w:val="20"/>
                 <w:lang w:bidi="ar-JO"/>
               </w:rPr>
-              <w:t>1.</w:t>
-            </w:r>
-            <w:r>
-              <w:rPr>
-                <w:sz w:val="20"/>
-                <w:szCs w:val="20"/>
-                <w:lang w:bidi="ar-JO"/>
-              </w:rPr>
-              <w:t>07</w:t>
+              <w:t>1.07</w:t>
             </w:r>
           </w:p>
         </w:tc>
@@ -8816,23 +8241,7 @@
                 <w:szCs w:val="20"/>
                 <w:lang w:bidi="ar-JO"/>
               </w:rPr>
-              <w:t>Sensor Measurement @ 0.2</w:t>
-            </w:r>
-            <w:r>
-              <w:rPr>
-                <w:sz w:val="20"/>
-                <w:szCs w:val="20"/>
-                <w:lang w:bidi="ar-JO"/>
-              </w:rPr>
-              <w:t>25</w:t>
-            </w:r>
-            <w:r>
-              <w:rPr>
-                <w:sz w:val="20"/>
-                <w:szCs w:val="20"/>
-                <w:lang w:bidi="ar-JO"/>
-              </w:rPr>
-              <w:t xml:space="preserve"> in</w:t>
+              <w:t>Sensor Measurement @ 0.225 in</w:t>
             </w:r>
           </w:p>
         </w:tc>
@@ -8906,23 +8315,7 @@
                 <w:szCs w:val="20"/>
                 <w:lang w:bidi="ar-JO"/>
               </w:rPr>
-              <w:t>Sensor Measurement @ 0.2</w:t>
-            </w:r>
-            <w:r>
-              <w:rPr>
-                <w:sz w:val="20"/>
-                <w:szCs w:val="20"/>
-                <w:lang w:bidi="ar-JO"/>
-              </w:rPr>
-              <w:t>5</w:t>
-            </w:r>
-            <w:r>
-              <w:rPr>
-                <w:sz w:val="20"/>
-                <w:szCs w:val="20"/>
-                <w:lang w:bidi="ar-JO"/>
-              </w:rPr>
-              <w:t>0 in</w:t>
+              <w:t>Sensor Measurement @ 0.250 in</w:t>
             </w:r>
           </w:p>
         </w:tc>
@@ -8996,23 +8389,7 @@
                 <w:szCs w:val="20"/>
                 <w:lang w:bidi="ar-JO"/>
               </w:rPr>
-              <w:t>Sensor Measurement @ 0.2</w:t>
-            </w:r>
-            <w:r>
-              <w:rPr>
-                <w:sz w:val="20"/>
-                <w:szCs w:val="20"/>
-                <w:lang w:bidi="ar-JO"/>
-              </w:rPr>
-              <w:t>8</w:t>
-            </w:r>
-            <w:r>
-              <w:rPr>
-                <w:sz w:val="20"/>
-                <w:szCs w:val="20"/>
-                <w:lang w:bidi="ar-JO"/>
-              </w:rPr>
-              <w:t>0 in</w:t>
+              <w:t>Sensor Measurement @ 0.280 in</w:t>
             </w:r>
           </w:p>
         </w:tc>
@@ -9084,6 +8461,7 @@
       </w:pPr>
       <w:r>
         <w:rPr>
+          <w:noProof/>
           <w:sz w:val="24"/>
           <w:szCs w:val="24"/>
         </w:rPr>
@@ -9137,30 +8515,7 @@
           <w:sz w:val="20"/>
           <w:szCs w:val="20"/>
         </w:rPr>
-        <w:t xml:space="preserve">Figure 1.10: </w:t>
-      </w:r>
-      <w:r>
-        <w:rPr>
-          <w:sz w:val="20"/>
-          <w:szCs w:val="20"/>
-        </w:rPr>
-        <w:t xml:space="preserve">Relationship between Sensor Measurement and </w:t>
-      </w:r>
-      <w:proofErr w:type="spellStart"/>
-      <w:r>
-        <w:rPr>
-          <w:sz w:val="20"/>
-          <w:szCs w:val="20"/>
-        </w:rPr>
-        <w:t>Vout</w:t>
-      </w:r>
-      <w:proofErr w:type="spellEnd"/>
-      <w:r>
-        <w:rPr>
-          <w:sz w:val="20"/>
-          <w:szCs w:val="20"/>
-        </w:rPr>
-        <w:t>.</w:t>
+        <w:t>Figure 1.10: Relationship between Sensor Measurement and Vout.</w:t>
       </w:r>
     </w:p>
     <w:p>
@@ -9327,15 +8682,7 @@
                 <w:szCs w:val="20"/>
                 <w:lang w:bidi="ar-JO"/>
               </w:rPr>
-              <w:t>Sensor Measurement @</w:t>
-            </w:r>
-            <w:r>
-              <w:rPr>
-                <w:sz w:val="20"/>
-                <w:szCs w:val="20"/>
-                <w:lang w:bidi="ar-JO"/>
-              </w:rPr>
-              <w:t xml:space="preserve"> 6 inch</w:t>
+              <w:t>Sensor Measurement @ 6 inch</w:t>
             </w:r>
           </w:p>
           <w:p>
@@ -9414,15 +8761,7 @@
                 <w:szCs w:val="20"/>
                 <w:lang w:bidi="ar-JO"/>
               </w:rPr>
-              <w:t>Sensor Measurement @</w:t>
-            </w:r>
-            <w:r>
-              <w:rPr>
-                <w:sz w:val="20"/>
-                <w:szCs w:val="20"/>
-                <w:lang w:bidi="ar-JO"/>
-              </w:rPr>
-              <w:t xml:space="preserve"> 12 inch</w:t>
+              <w:t>Sensor Measurement @ 12 inch</w:t>
             </w:r>
           </w:p>
         </w:tc>
@@ -9493,15 +8832,7 @@
                 <w:szCs w:val="20"/>
                 <w:lang w:bidi="ar-JO"/>
               </w:rPr>
-              <w:t>Sensor Measurement @</w:t>
-            </w:r>
-            <w:r>
-              <w:rPr>
-                <w:sz w:val="20"/>
-                <w:szCs w:val="20"/>
-                <w:lang w:bidi="ar-JO"/>
-              </w:rPr>
-              <w:t xml:space="preserve"> 18 inch</w:t>
+              <w:t>Sensor Measurement @ 18 inch</w:t>
             </w:r>
           </w:p>
         </w:tc>
@@ -9572,15 +8903,7 @@
                 <w:szCs w:val="20"/>
                 <w:lang w:bidi="ar-JO"/>
               </w:rPr>
-              <w:t>Sensor Measurement @</w:t>
-            </w:r>
-            <w:r>
-              <w:rPr>
-                <w:sz w:val="20"/>
-                <w:szCs w:val="20"/>
-                <w:lang w:bidi="ar-JO"/>
-              </w:rPr>
-              <w:t xml:space="preserve"> 24 inch</w:t>
+              <w:t>Sensor Measurement @ 24 inch</w:t>
             </w:r>
           </w:p>
         </w:tc>
@@ -9651,15 +8974,7 @@
                 <w:szCs w:val="20"/>
                 <w:lang w:bidi="ar-JO"/>
               </w:rPr>
-              <w:t>Sensor Measurement @</w:t>
-            </w:r>
-            <w:r>
-              <w:rPr>
-                <w:sz w:val="20"/>
-                <w:szCs w:val="20"/>
-                <w:lang w:bidi="ar-JO"/>
-              </w:rPr>
-              <w:t xml:space="preserve"> 30 inch</w:t>
+              <w:t>Sensor Measurement @ 30 inch</w:t>
             </w:r>
           </w:p>
         </w:tc>
@@ -9727,6 +9042,7 @@
       </w:pPr>
       <w:r>
         <w:rPr>
+          <w:noProof/>
           <w:sz w:val="24"/>
           <w:szCs w:val="24"/>
         </w:rPr>
@@ -9780,30 +9096,7 @@
           <w:sz w:val="20"/>
           <w:szCs w:val="20"/>
         </w:rPr>
-        <w:t xml:space="preserve">Figure 1.11: </w:t>
-      </w:r>
-      <w:r>
-        <w:rPr>
-          <w:sz w:val="20"/>
-          <w:szCs w:val="20"/>
-        </w:rPr>
-        <w:t xml:space="preserve">Relationship between Sensor Measurement and </w:t>
-      </w:r>
-      <w:proofErr w:type="spellStart"/>
-      <w:r>
-        <w:rPr>
-          <w:sz w:val="20"/>
-          <w:szCs w:val="20"/>
-        </w:rPr>
-        <w:t>Vout</w:t>
-      </w:r>
-      <w:proofErr w:type="spellEnd"/>
-      <w:r>
-        <w:rPr>
-          <w:sz w:val="20"/>
-          <w:szCs w:val="20"/>
-        </w:rPr>
-        <w:t>.</w:t>
+        <w:t>Figure 1.11: Relationship between Sensor Measurement and Vout.</w:t>
       </w:r>
     </w:p>
     <w:p>
@@ -9903,14 +9196,7 @@
           <w:sz w:val="24"/>
           <w:szCs w:val="24"/>
         </w:rPr>
-        <w:t>T</w:t>
-      </w:r>
-      <w:r>
-        <w:rPr>
-          <w:sz w:val="24"/>
-          <w:szCs w:val="24"/>
-        </w:rPr>
-        <w:t>he sensitivity value indicates how responsive the LVDT sensor is to changes in displacement. A higher sensitivity means the sensor produces a larger output signal change for a given displacement, which typically results in higher measurement precision.</w:t>
+        <w:t>The sensitivity value indicates how responsive the LVDT sensor is to changes in displacement. A higher sensitivity means the sensor produces a larger output signal change for a given displacement, which typically results in higher measurement precision.</w:t>
       </w:r>
     </w:p>
     <w:p>
@@ -9950,28 +9236,7 @@
           <w:sz w:val="24"/>
           <w:szCs w:val="24"/>
         </w:rPr>
-        <w:t xml:space="preserve">Given that the average sensitivity of the LVDT sensor in </w:t>
-      </w:r>
-      <w:r>
-        <w:rPr>
-          <w:sz w:val="24"/>
-          <w:szCs w:val="24"/>
-        </w:rPr>
-        <w:t>the</w:t>
-      </w:r>
-      <w:r>
-        <w:rPr>
-          <w:sz w:val="24"/>
-          <w:szCs w:val="24"/>
-        </w:rPr>
-        <w:t xml:space="preserve"> experiment is 10.082, it means that for every unit of displacement, the output signal changes by 10.082 units. However, the exact meaning of "units" for both displacement and output depends on the specific calibration and configuration of your LVDT sensor setup</w:t>
-      </w:r>
-      <w:r>
-        <w:rPr>
-          <w:sz w:val="24"/>
-          <w:szCs w:val="24"/>
-        </w:rPr>
-        <w:t>.</w:t>
+        <w:t>Given that the average sensitivity of the LVDT sensor in the experiment is 10.082, it means that for every unit of displacement, the output signal changes by 10.082 units. However, the exact meaning of "units" for both displacement and output depends on the specific calibration and configuration of your LVDT sensor setup.</w:t>
       </w:r>
     </w:p>
     <w:p>
@@ -9991,14 +9256,7 @@
           <w:sz w:val="24"/>
           <w:szCs w:val="24"/>
         </w:rPr>
-        <w:t>A</w:t>
-      </w:r>
-      <w:r>
-        <w:rPr>
-          <w:sz w:val="24"/>
-          <w:szCs w:val="24"/>
-        </w:rPr>
-        <w:t xml:space="preserve"> linear relationship in an LVDT experiment means the output voltage is a straightforward, proportional indicator of the core displacement, making the sensor easy to use and the results easy to interpret.</w:t>
+        <w:t>A linear relationship in an LVDT experiment means the output voltage is a straightforward, proportional indicator of the core displacement, making the sensor easy to use and the results easy to interpret.</w:t>
       </w:r>
     </w:p>
     <w:p>
@@ -11679,21 +10937,7 @@
           <w:sz w:val="24"/>
           <w:szCs w:val="24"/>
         </w:rPr>
-        <w:t xml:space="preserve">In simpler terms, as the distance between the sensor and an </w:t>
-      </w:r>
-      <w:r>
-        <w:rPr>
-          <w:sz w:val="24"/>
-          <w:szCs w:val="24"/>
-        </w:rPr>
-        <w:t>object change</w:t>
-      </w:r>
-      <w:r>
-        <w:rPr>
-          <w:sz w:val="24"/>
-          <w:szCs w:val="24"/>
-        </w:rPr>
-        <w:t>, the output voltage of the sensor changes proportionally. For example, if the distance doubles, the output voltage doubles as well. This linear relationship is beneficial because it makes it easier to interpret the sensor's output and calibrate it for distance measurements.</w:t>
+        <w:t>In simpler terms, as the distance between the sensor and an object change, the output voltage of the sensor changes proportionally. For example, if the distance doubles, the output voltage doubles as well. This linear relationship is beneficial because it makes it easier to interpret the sensor's output and calibrate it for distance measurements.</w:t>
       </w:r>
     </w:p>
     <w:p>
@@ -12335,21 +11579,7 @@
           <w:sz w:val="24"/>
           <w:szCs w:val="24"/>
         </w:rPr>
-        <w:t>Evaluate the sensitivity o</w:t>
-      </w:r>
-      <w:r>
-        <w:rPr>
-          <w:sz w:val="24"/>
-          <w:szCs w:val="24"/>
-        </w:rPr>
-        <w:t>f LVDT</w:t>
-      </w:r>
-      <w:r>
-        <w:rPr>
-          <w:sz w:val="24"/>
-          <w:szCs w:val="24"/>
-        </w:rPr>
-        <w:t xml:space="preserve"> sensor.</w:t>
+        <w:t>Evaluate the sensitivity of LVDT sensor.</w:t>
       </w:r>
     </w:p>
     <w:p>
@@ -12651,7 +11881,7 @@
           <w:szCs w:val="24"/>
         </w:rPr>
       </w:pPr>
-      <w:hyperlink r:id="rId17" w:history="1">
+      <w:hyperlink r:id="rId17" w:anchor=":~:text=LVDT%20is%20an%20acronym%20for,into%20a%20corresponding%20electrical%20signal" w:history="1">
         <w:r>
           <w:rPr>
             <w:rStyle w:val="Hyperlink"/>
@@ -18131,6 +17361,7 @@
   <w:style w:type="character" w:default="1" w:styleId="DefaultParagraphFont">
     <w:name w:val="Default Paragraph Font"/>
     <w:uiPriority w:val="1"/>
+    <w:semiHidden/>
     <w:unhideWhenUsed/>
   </w:style>
   <w:style w:type="table" w:default="1" w:styleId="TableNormal">

</xml_diff>